<commit_message>
add some text to lesso 19
</commit_message>
<xml_diff>
--- a/The-english-Passge-for-softwares/TheEnglishTexts.docx
+++ b/The-english-Passge-for-softwares/TheEnglishTexts.docx
@@ -20928,130 +20928,2941 @@
     </w:p>
     <w:p>
       <w:pPr>
-        <w:rPr>
-          <w:lang w:bidi="fa-IR"/>
-        </w:rPr>
-      </w:pPr>
-      <w:r>
-        <w:rPr>
-          <w:lang w:bidi="fa-IR"/>
-        </w:rPr>
-        <w:t>36/176</w:t>
-      </w:r>
-    </w:p>
-    <w:p>
-      <w:pPr>
-        <w:rPr>
-          <w:lang w:bidi="fa-IR"/>
-        </w:rPr>
-      </w:pPr>
-    </w:p>
-    <w:p>
-      <w:pPr>
-        <w:rPr>
-          <w:lang w:bidi="fa-IR"/>
-        </w:rPr>
-      </w:pPr>
-    </w:p>
-    <w:p>
-      <w:pPr>
-        <w:rPr>
-          <w:rtl/>
-          <w:lang w:bidi="fa-IR"/>
-        </w:rPr>
-      </w:pPr>
-    </w:p>
-    <w:p>
-      <w:pPr>
-        <w:rPr>
-          <w:lang w:bidi="fa-IR"/>
-        </w:rPr>
-      </w:pPr>
-    </w:p>
-    <w:p>
-      <w:pPr>
-        <w:rPr>
-          <w:lang w:bidi="fa-IR"/>
-        </w:rPr>
-      </w:pPr>
-    </w:p>
-    <w:p>
-      <w:pPr>
-        <w:rPr>
-          <w:lang w:bidi="fa-IR"/>
-        </w:rPr>
-      </w:pPr>
-    </w:p>
-    <w:p>
-      <w:pPr>
-        <w:ind w:left="720"/>
-        <w:rPr>
-          <w:lang w:bidi="fa-IR"/>
-        </w:rPr>
-      </w:pPr>
-    </w:p>
-    <w:p>
-      <w:pPr>
-        <w:ind w:left="720"/>
-        <w:rPr>
-          <w:lang w:bidi="fa-IR"/>
-        </w:rPr>
-      </w:pPr>
-    </w:p>
-    <w:p>
-      <w:pPr>
-        <w:rPr>
-          <w:lang w:bidi="fa-IR"/>
-        </w:rPr>
-      </w:pPr>
-    </w:p>
-    <w:p>
-      <w:pPr>
-        <w:rPr>
-          <w:lang w:bidi="fa-IR"/>
-        </w:rPr>
-      </w:pPr>
-    </w:p>
-    <w:p>
-      <w:pPr>
-        <w:rPr>
-          <w:lang w:bidi="fa-IR"/>
-        </w:rPr>
-      </w:pPr>
-    </w:p>
-    <w:p>
-      <w:pPr>
-        <w:rPr>
-          <w:lang w:bidi="fa-IR"/>
-        </w:rPr>
-      </w:pPr>
-    </w:p>
-    <w:p>
-      <w:pPr>
-        <w:rPr>
-          <w:lang w:bidi="fa-IR"/>
-        </w:rPr>
-      </w:pPr>
-    </w:p>
-    <w:p>
-      <w:pPr>
-        <w:rPr>
-          <w:lang w:bidi="fa-IR"/>
-        </w:rPr>
-      </w:pPr>
-    </w:p>
-    <w:p/>
-    <w:p/>
-    <w:p/>
-    <w:p/>
-    <w:p/>
+        <w:pStyle w:val="Heading2"/>
+        <w:rPr>
+          <w:lang w:bidi="fa-IR"/>
+        </w:rPr>
+      </w:pPr>
+      <w:r>
+        <w:rPr>
+          <w:lang w:bidi="fa-IR"/>
+        </w:rPr>
+        <w:t>14.1 Where do they work?</w:t>
+      </w:r>
+    </w:p>
+    <w:p>
+      <w:pPr>
+        <w:rPr>
+          <w:lang w:bidi="fa-IR"/>
+        </w:rPr>
+      </w:pPr>
+      <w:r>
+        <w:rPr>
+          <w:lang w:bidi="fa-IR"/>
+        </w:rPr>
+        <w:t>1: A teacher works in a school/ college/ university.</w:t>
+      </w:r>
+    </w:p>
+    <w:p>
+      <w:pPr>
+        <w:rPr>
+          <w:lang w:bidi="fa-IR"/>
+        </w:rPr>
+      </w:pPr>
+      <w:r>
+        <w:rPr>
+          <w:lang w:bidi="fa-IR"/>
+        </w:rPr>
+        <w:t>2: A doctor works in a hospital (or clinic, or a surgery).</w:t>
+      </w:r>
+    </w:p>
+    <w:p>
+      <w:pPr>
+        <w:rPr>
+          <w:lang w:bidi="fa-IR"/>
+        </w:rPr>
+      </w:pPr>
+      <w:r>
+        <w:rPr>
+          <w:lang w:bidi="fa-IR"/>
+        </w:rPr>
+        <w:t>3: A secretary works in an office.</w:t>
+      </w:r>
+    </w:p>
+    <w:p>
+      <w:pPr>
+        <w:rPr>
+          <w:lang w:bidi="fa-IR"/>
+        </w:rPr>
+      </w:pPr>
+      <w:r>
+        <w:rPr>
+          <w:lang w:bidi="fa-IR"/>
+        </w:rPr>
+        <w:t>5: A shop assistant works in a shop.</w:t>
+      </w:r>
+    </w:p>
+    <w:p>
+      <w:pPr>
+        <w:rPr>
+          <w:lang w:bidi="fa-IR"/>
+        </w:rPr>
+      </w:pPr>
+      <w:r>
+        <w:rPr>
+          <w:lang w:bidi="fa-IR"/>
+        </w:rPr>
+        <w:t>6: A hairdresser works in a beauty salon (or a hairdresser’s).</w:t>
+      </w:r>
+    </w:p>
+    <w:p>
+      <w:pPr>
+        <w:pStyle w:val="Heading2"/>
+        <w:rPr>
+          <w:lang w:bidi="fa-IR"/>
+        </w:rPr>
+      </w:pPr>
+      <w:r>
+        <w:rPr>
+          <w:lang w:bidi="fa-IR"/>
+        </w:rPr>
+        <w:t>14.2 Match the pictures with the jobs in the box.</w:t>
+      </w:r>
+    </w:p>
+    <w:p>
+      <w:pPr>
+        <w:rPr>
+          <w:lang w:bidi="fa-IR"/>
+        </w:rPr>
+      </w:pPr>
+      <w:r>
+        <w:rPr>
+          <w:lang w:bidi="fa-IR"/>
+        </w:rPr>
+        <w:t xml:space="preserve">Nurse | farmer | secretary </w:t>
+      </w:r>
+      <w:r>
+        <w:rPr>
+          <w:lang w:bidi="fa-IR"/>
+        </w:rPr>
+        <w:t>| taxi driver | engineer | mechanic</w:t>
+      </w:r>
+    </w:p>
+    <w:p>
+      <w:pPr>
+        <w:pStyle w:val="Heading2"/>
+        <w:rPr>
+          <w:lang w:bidi="fa-IR"/>
+        </w:rPr>
+      </w:pPr>
+      <w:r>
+        <w:rPr>
+          <w:lang w:bidi="fa-IR"/>
+        </w:rPr>
+        <w:t>14.3 complete the crossword.</w:t>
+      </w:r>
+    </w:p>
+    <w:p>
+      <w:pPr>
+        <w:rPr>
+          <w:lang w:bidi="fa-IR"/>
+        </w:rPr>
+      </w:pPr>
+      <w:r>
+        <w:rPr>
+          <w:lang w:bidi="fa-IR"/>
+        </w:rPr>
+        <w:t>Across</w:t>
+      </w:r>
+    </w:p>
+    <w:p>
+      <w:pPr>
+        <w:rPr>
+          <w:lang w:bidi="fa-IR"/>
+        </w:rPr>
+      </w:pPr>
+      <w:r>
+        <w:rPr>
+          <w:lang w:bidi="fa-IR"/>
+        </w:rPr>
+        <w:t xml:space="preserve">1: </w:t>
+      </w:r>
+      <w:r>
+        <w:rPr>
+          <w:lang w:bidi="fa-IR"/>
+        </w:rPr>
+        <w:t>Works on a bus: Bus driver</w:t>
+      </w:r>
+    </w:p>
+    <w:p>
+      <w:pPr>
+        <w:rPr>
+          <w:lang w:bidi="fa-IR"/>
+        </w:rPr>
+      </w:pPr>
+      <w:r>
+        <w:rPr>
+          <w:lang w:bidi="fa-IR"/>
+        </w:rPr>
+        <w:t xml:space="preserve">2: Works in a school: Teacher </w:t>
+      </w:r>
+    </w:p>
+    <w:p>
+      <w:pPr>
+        <w:rPr>
+          <w:lang w:bidi="fa-IR"/>
+        </w:rPr>
+      </w:pPr>
+      <w:r>
+        <w:rPr>
+          <w:lang w:bidi="fa-IR"/>
+        </w:rPr>
+        <w:t>3: Writes books: Writer</w:t>
+      </w:r>
+    </w:p>
+    <w:p>
+      <w:pPr>
+        <w:rPr>
+          <w:lang w:bidi="fa-IR"/>
+        </w:rPr>
+      </w:pPr>
+      <w:r>
+        <w:rPr>
+          <w:lang w:bidi="fa-IR"/>
+        </w:rPr>
+        <w:t>Down</w:t>
+      </w:r>
+    </w:p>
+    <w:p>
+      <w:pPr>
+        <w:rPr>
+          <w:lang w:bidi="fa-IR"/>
+        </w:rPr>
+      </w:pPr>
+      <w:r>
+        <w:rPr>
+          <w:lang w:bidi="fa-IR"/>
+        </w:rPr>
+        <w:t>1: Works in a hospital: Doctor</w:t>
+      </w:r>
+    </w:p>
+    <w:p>
+      <w:pPr>
+        <w:rPr>
+          <w:lang w:bidi="fa-IR"/>
+        </w:rPr>
+      </w:pPr>
+      <w:r>
+        <w:rPr>
+          <w:lang w:bidi="fa-IR"/>
+        </w:rPr>
+        <w:t>2: Works in a restaurant: Waiter</w:t>
+      </w:r>
+    </w:p>
+    <w:p>
+      <w:pPr>
+        <w:rPr>
+          <w:lang w:bidi="fa-IR"/>
+        </w:rPr>
+      </w:pPr>
+      <w:r>
+        <w:rPr>
+          <w:lang w:bidi="fa-IR"/>
+        </w:rPr>
+        <w:t>3: Works with the doctor: nurse</w:t>
+      </w:r>
+    </w:p>
+    <w:p>
+      <w:pPr>
+        <w:pStyle w:val="Heading2"/>
+        <w:rPr>
+          <w:lang w:bidi="fa-IR"/>
+        </w:rPr>
+      </w:pPr>
+      <w:r>
+        <w:rPr>
+          <w:lang w:bidi="fa-IR"/>
+        </w:rPr>
+        <w:t>14.4 Complete the sentences</w:t>
+      </w:r>
+    </w:p>
+    <w:p>
+      <w:pPr>
+        <w:rPr>
+          <w:lang w:bidi="fa-IR"/>
+        </w:rPr>
+      </w:pPr>
+      <w:r>
+        <w:rPr>
+          <w:lang w:bidi="fa-IR"/>
+        </w:rPr>
+        <w:t>1: He works in a factory which makes electrical goods.</w:t>
+      </w:r>
+    </w:p>
+    <w:p>
+      <w:pPr>
+        <w:rPr>
+          <w:lang w:bidi="fa-IR"/>
+        </w:rPr>
+      </w:pPr>
+      <w:r>
+        <w:rPr>
+          <w:lang w:bidi="fa-IR"/>
+        </w:rPr>
+        <w:t>2: She’s an engineer. She builds road and bridges.</w:t>
+      </w:r>
+    </w:p>
+    <w:p>
+      <w:pPr>
+        <w:rPr>
+          <w:lang w:bidi="fa-IR"/>
+        </w:rPr>
+      </w:pPr>
+      <w:r>
+        <w:rPr>
+          <w:lang w:bidi="fa-IR"/>
+        </w:rPr>
+        <w:t>3: The traffic warden is checking all the parked cars.</w:t>
+      </w:r>
+    </w:p>
+    <w:p>
+      <w:pPr>
+        <w:rPr>
+          <w:lang w:bidi="fa-IR"/>
+        </w:rPr>
+      </w:pPr>
+      <w:r>
+        <w:rPr>
+          <w:lang w:bidi="fa-IR"/>
+        </w:rPr>
+        <w:t>4: The Librarian told me to return the book at the end of the month.</w:t>
+      </w:r>
+    </w:p>
+    <w:p>
+      <w:pPr>
+        <w:rPr>
+          <w:lang w:bidi="fa-IR"/>
+        </w:rPr>
+      </w:pPr>
+      <w:r>
+        <w:rPr>
+          <w:lang w:bidi="fa-IR"/>
+        </w:rPr>
+        <w:t>5: The bank clerk changed some money for me.</w:t>
+      </w:r>
+    </w:p>
+    <w:p>
+      <w:pPr>
+        <w:rPr>
+          <w:lang w:bidi="fa-IR"/>
+        </w:rPr>
+      </w:pPr>
+      <w:r>
+        <w:rPr>
+          <w:lang w:bidi="fa-IR"/>
+        </w:rPr>
+        <w:t>6: A police officer told me the way to the station.</w:t>
+      </w:r>
+    </w:p>
+    <w:p>
+      <w:pPr>
+        <w:pStyle w:val="Heading2"/>
+        <w:rPr>
+          <w:lang w:bidi="fa-IR"/>
+        </w:rPr>
+      </w:pPr>
+      <w:r>
+        <w:rPr>
+          <w:lang w:bidi="fa-IR"/>
+        </w:rPr>
+        <w:t>14.5 Answer the question for yourself.</w:t>
+      </w:r>
+    </w:p>
+    <w:p>
+      <w:pPr>
+        <w:rPr>
+          <w:lang w:bidi="fa-IR"/>
+        </w:rPr>
+      </w:pPr>
+      <w:r>
+        <w:rPr>
+          <w:lang w:bidi="fa-IR"/>
+        </w:rPr>
+        <w:t>1: What do you do? I’m a digital marketer.</w:t>
+      </w:r>
+    </w:p>
+    <w:p>
+      <w:pPr>
+        <w:rPr>
+          <w:lang w:bidi="fa-IR"/>
+        </w:rPr>
+      </w:pPr>
+      <w:r>
+        <w:rPr>
+          <w:lang w:bidi="fa-IR"/>
+        </w:rPr>
+        <w:t>2: Whare do you work? In an office.</w:t>
+      </w:r>
+    </w:p>
+    <w:p>
+      <w:pPr>
+        <w:rPr>
+          <w:lang w:bidi="fa-IR"/>
+        </w:rPr>
+      </w:pPr>
+      <w:r>
+        <w:rPr>
+          <w:lang w:bidi="fa-IR"/>
+        </w:rPr>
+        <w:t>3: Is it an interesting job? Yes it is and I love it.</w:t>
+      </w:r>
+    </w:p>
+    <w:p>
+      <w:pPr>
+        <w:pStyle w:val="Heading1"/>
+        <w:rPr>
+          <w:lang w:bidi="fa-IR"/>
+        </w:rPr>
+      </w:pPr>
+      <w:r>
+        <w:rPr>
+          <w:lang w:bidi="fa-IR"/>
+        </w:rPr>
+        <w:lastRenderedPageBreak/>
+        <w:t>Unit 15: At school and university</w:t>
+      </w:r>
+    </w:p>
+    <w:p>
+      <w:pPr>
+        <w:pStyle w:val="Heading2"/>
+        <w:rPr>
+          <w:lang w:bidi="fa-IR"/>
+        </w:rPr>
+      </w:pPr>
+      <w:r>
+        <w:rPr>
+          <w:lang w:bidi="fa-IR"/>
+        </w:rPr>
+        <w:t>A: Subjects</w:t>
+      </w:r>
+    </w:p>
+    <w:p>
+      <w:pPr>
+        <w:rPr>
+          <w:lang w:bidi="fa-IR"/>
+        </w:rPr>
+      </w:pPr>
+      <w:r>
+        <w:rPr>
+          <w:lang w:bidi="fa-IR"/>
+        </w:rPr>
+        <w:t xml:space="preserve">English | math | Art | History | geography | biology | ICT (Information </w:t>
+      </w:r>
+      <w:r>
+        <w:rPr>
+          <w:lang w:bidi="fa-IR"/>
+        </w:rPr>
+        <w:t>Communication Technology) | PE (Physical Education) | Ch</w:t>
+      </w:r>
+      <w:r>
+        <w:rPr>
+          <w:lang w:bidi="fa-IR"/>
+        </w:rPr>
+        <w:t>emistry | Modern Language | Physics | Music</w:t>
+      </w:r>
+    </w:p>
+    <w:p>
+      <w:pPr>
+        <w:pStyle w:val="Heading2"/>
+        <w:rPr>
+          <w:lang w:bidi="fa-IR"/>
+        </w:rPr>
+      </w:pPr>
+      <w:r>
+        <w:rPr>
+          <w:lang w:bidi="fa-IR"/>
+        </w:rPr>
+        <w:t>B: Useful things</w:t>
+      </w:r>
+    </w:p>
+    <w:p>
+      <w:pPr>
+        <w:rPr>
+          <w:lang w:bidi="fa-IR"/>
+        </w:rPr>
+      </w:pPr>
+      <w:r>
+        <w:rPr>
+          <w:lang w:bidi="fa-IR"/>
+        </w:rPr>
+        <w:t xml:space="preserve">Board | Noticeboard | Cassette | Piece of paper | Pencil | Textbook | Board pen | Board rubber | Drawing pin | Tape recorder | Rubber | Pen | Pencil Sharper | Ruler | Notebook | Desk | OHP (Overhead Projector | Computer | DVD player </w:t>
+      </w:r>
+    </w:p>
+    <w:p>
+      <w:pPr>
+        <w:pStyle w:val="Heading2"/>
+        <w:rPr>
+          <w:lang w:bidi="fa-IR"/>
+        </w:rPr>
+      </w:pPr>
+      <w:r>
+        <w:rPr>
+          <w:lang w:bidi="fa-IR"/>
+        </w:rPr>
+        <w:t>C: Expressions</w:t>
+      </w:r>
+    </w:p>
+    <w:p>
+      <w:pPr>
+        <w:rPr>
+          <w:lang w:bidi="fa-IR"/>
+        </w:rPr>
+      </w:pPr>
+      <w:r>
+        <w:rPr>
+          <w:lang w:bidi="fa-IR"/>
+        </w:rPr>
+        <w:t>A math teacher teaches math. Her student study math.</w:t>
+      </w:r>
+    </w:p>
+    <w:p>
+      <w:pPr>
+        <w:rPr>
+          <w:lang w:bidi="fa-IR"/>
+        </w:rPr>
+      </w:pPr>
+      <w:r>
+        <w:rPr>
+          <w:lang w:bidi="fa-IR"/>
+        </w:rPr>
+        <w:t>Children go to school and student go to university.</w:t>
+      </w:r>
+    </w:p>
+    <w:p>
+      <w:pPr>
+        <w:rPr>
+          <w:lang w:bidi="fa-IR"/>
+        </w:rPr>
+      </w:pPr>
+      <w:r>
+        <w:rPr>
+          <w:lang w:bidi="fa-IR"/>
+        </w:rPr>
+        <w:t>At school children learn to read and write.</w:t>
+      </w:r>
+    </w:p>
+    <w:p>
+      <w:pPr>
+        <w:rPr>
+          <w:lang w:bidi="fa-IR"/>
+        </w:rPr>
+      </w:pPr>
+      <w:r>
+        <w:rPr>
+          <w:lang w:bidi="fa-IR"/>
+        </w:rPr>
+        <w:t>Student can do an (English) course in many schools and universities. At the end of a course, you often take / do an exam. You hope to pas your exams. You don’t want to fail your exams.</w:t>
+      </w:r>
+    </w:p>
+    <w:p>
+      <w:pPr>
+        <w:rPr>
+          <w:lang w:bidi="fa-IR"/>
+        </w:rPr>
+      </w:pPr>
+      <w:r>
+        <w:rPr>
+          <w:lang w:bidi="fa-IR"/>
+        </w:rPr>
+        <w:t>If you pass your final exams at university, you get a degree.</w:t>
+      </w:r>
+    </w:p>
+    <w:p>
+      <w:pPr>
+        <w:pStyle w:val="Heading2"/>
+        <w:rPr>
+          <w:lang w:bidi="fa-IR"/>
+        </w:rPr>
+      </w:pPr>
+      <w:r>
+        <w:rPr>
+          <w:lang w:bidi="fa-IR"/>
+        </w:rPr>
+        <w:t>Error warning.</w:t>
+      </w:r>
+    </w:p>
+    <w:p>
+      <w:pPr>
+        <w:rPr>
+          <w:lang w:bidi="fa-IR"/>
+        </w:rPr>
+      </w:pPr>
+      <w:r>
+        <w:rPr>
+          <w:lang w:bidi="fa-IR"/>
+        </w:rPr>
+        <w:t>After school, students do homework [NOT make homework or do homewroks]. (</w:t>
+      </w:r>
+      <w:r>
+        <w:rPr>
+          <w:lang w:bidi="fa-IR"/>
+        </w:rPr>
+        <w:t>See</w:t>
+      </w:r>
+      <w:r>
+        <w:rPr>
+          <w:lang w:bidi="fa-IR"/>
+        </w:rPr>
+        <w:t xml:space="preserve"> Unit 38 and 39 for more expressions with do and make.)</w:t>
+      </w:r>
+    </w:p>
+    <w:p>
+      <w:pPr>
+        <w:pStyle w:val="Heading2"/>
+        <w:rPr>
+          <w:lang w:bidi="fa-IR"/>
+        </w:rPr>
+      </w:pPr>
+      <w:r>
+        <w:rPr>
+          <w:lang w:bidi="fa-IR"/>
+        </w:rPr>
+        <w:t>Exercises</w:t>
+      </w:r>
+    </w:p>
+    <w:p>
+      <w:pPr>
+        <w:pStyle w:val="Heading2"/>
+        <w:rPr>
+          <w:lang w:bidi="fa-IR"/>
+        </w:rPr>
+      </w:pPr>
+      <w:r>
+        <w:rPr>
+          <w:lang w:bidi="fa-IR"/>
+        </w:rPr>
+        <w:t>15.1 Match the subject on the left with what you study on the right.</w:t>
+      </w:r>
+    </w:p>
+    <w:p>
+      <w:pPr>
+        <w:rPr>
+          <w:lang w:bidi="fa-IR"/>
+        </w:rPr>
+      </w:pPr>
+      <w:r>
+        <w:rPr>
+          <w:lang w:bidi="fa-IR"/>
+        </w:rPr>
+        <w:t>1: math =&gt; 25y+32x = 51z</w:t>
+      </w:r>
+    </w:p>
+    <w:p>
+      <w:pPr>
+        <w:rPr>
+          <w:lang w:bidi="fa-IR"/>
+        </w:rPr>
+      </w:pPr>
+      <w:r>
+        <w:rPr>
+          <w:lang w:bidi="fa-IR"/>
+        </w:rPr>
+        <w:t>2: Physic =&gt; E= emc2</w:t>
+      </w:r>
+    </w:p>
+    <w:p>
+      <w:pPr>
+        <w:rPr>
+          <w:lang w:bidi="fa-IR"/>
+        </w:rPr>
+      </w:pPr>
+      <w:r>
+        <w:rPr>
+          <w:lang w:bidi="fa-IR"/>
+        </w:rPr>
+        <w:t>3: History =&gt; the 15</w:t>
+      </w:r>
+      <w:r>
+        <w:rPr>
+          <w:vertAlign w:val="superscript"/>
+          <w:lang w:bidi="fa-IR"/>
+        </w:rPr>
+        <w:t>th</w:t>
+      </w:r>
+      <w:r>
+        <w:rPr>
+          <w:lang w:bidi="fa-IR"/>
+        </w:rPr>
+        <w:t xml:space="preserve"> century</w:t>
+      </w:r>
+    </w:p>
+    <w:p>
+      <w:pPr>
+        <w:rPr>
+          <w:lang w:bidi="fa-IR"/>
+        </w:rPr>
+      </w:pPr>
+      <w:r>
+        <w:rPr>
+          <w:lang w:bidi="fa-IR"/>
+        </w:rPr>
+        <w:t>4: Geography =&gt; The countries of the world</w:t>
+      </w:r>
+    </w:p>
+    <w:p>
+      <w:pPr>
+        <w:rPr>
+          <w:lang w:bidi="fa-IR"/>
+        </w:rPr>
+      </w:pPr>
+      <w:r>
+        <w:rPr>
+          <w:lang w:bidi="fa-IR"/>
+        </w:rPr>
+        <w:t>5: PE =&gt; Sprot</w:t>
+      </w:r>
+    </w:p>
+    <w:p>
+      <w:pPr>
+        <w:rPr>
+          <w:lang w:bidi="fa-IR"/>
+        </w:rPr>
+      </w:pPr>
+      <w:r>
+        <w:rPr>
+          <w:lang w:bidi="fa-IR"/>
+        </w:rPr>
+        <w:t>6: English =&gt; Spelling</w:t>
+      </w:r>
+    </w:p>
+    <w:p>
+      <w:pPr>
+        <w:rPr>
+          <w:lang w:bidi="fa-IR"/>
+        </w:rPr>
+      </w:pPr>
+      <w:r>
+        <w:rPr>
+          <w:lang w:bidi="fa-IR"/>
+        </w:rPr>
+        <w:t>7: Chemistry =&gt; H2O</w:t>
+      </w:r>
+    </w:p>
+    <w:p>
+      <w:pPr>
+        <w:rPr>
+          <w:lang w:bidi="fa-IR"/>
+        </w:rPr>
+      </w:pPr>
+      <w:r>
+        <w:rPr>
+          <w:lang w:bidi="fa-IR"/>
+        </w:rPr>
+        <w:t>8: Biology =&gt; Animals and plants</w:t>
+      </w:r>
+    </w:p>
+    <w:p>
+      <w:pPr>
+        <w:rPr>
+          <w:lang w:bidi="fa-IR"/>
+        </w:rPr>
+      </w:pPr>
+      <w:r>
+        <w:rPr>
+          <w:lang w:bidi="fa-IR"/>
+        </w:rPr>
+        <w:t>9: ICT =&gt; Computers</w:t>
+      </w:r>
+    </w:p>
+    <w:p>
+      <w:pPr>
+        <w:pStyle w:val="Heading2"/>
+        <w:rPr>
+          <w:lang w:bidi="fa-IR"/>
+        </w:rPr>
+      </w:pPr>
+      <w:r>
+        <w:rPr>
+          <w:lang w:bidi="fa-IR"/>
+        </w:rPr>
+        <w:t>15.2 Look at the picture for 30 seconds. Then cover it. How many of the ten objects can you remember? Write them down in English.</w:t>
+      </w:r>
+    </w:p>
+    <w:p>
+      <w:pPr>
+        <w:rPr>
+          <w:lang w:bidi="fa-IR"/>
+        </w:rPr>
+      </w:pPr>
+      <w:r>
+        <w:rPr>
+          <w:lang w:bidi="fa-IR"/>
+        </w:rPr>
+        <w:t>In the room where I study English I can see a board, a noticeboard, a notebook, some pens, a pencil, a rubber and a pencil sharper.</w:t>
+      </w:r>
+    </w:p>
+    <w:p>
+      <w:pPr>
+        <w:pStyle w:val="Heading2"/>
+        <w:rPr>
+          <w:lang w:bidi="fa-IR"/>
+        </w:rPr>
+      </w:pPr>
+      <w:r>
+        <w:rPr>
+          <w:lang w:bidi="fa-IR"/>
+        </w:rPr>
+        <w:lastRenderedPageBreak/>
+        <w:t>15.4 Choose a verb form C opposite to fill the gaps below. Put the verb in the correct form.</w:t>
+      </w:r>
+    </w:p>
+    <w:p>
+      <w:pPr>
+        <w:rPr>
+          <w:lang w:bidi="fa-IR"/>
+        </w:rPr>
+      </w:pPr>
+      <w:r>
+        <w:rPr>
+          <w:lang w:bidi="fa-IR"/>
+        </w:rPr>
+        <w:t xml:space="preserve">John does well at school. He finds it easy to learn and he always </w:t>
+      </w:r>
+      <w:r>
+        <w:rPr>
+          <w:lang w:bidi="fa-IR"/>
+        </w:rPr>
+        <w:t>does his homework. He usually passes all his exams. He will take his final school exams soon. If he passes, he will go to university next year. If fails, he will be very sad. John really wants to study geography at university. He would also like to do a special geology course. His sister is already at university. Next year she will get her degree and then she will try to find a job.</w:t>
+      </w:r>
+    </w:p>
+    <w:p>
+      <w:pPr>
+        <w:pStyle w:val="Heading2"/>
+        <w:rPr>
+          <w:lang w:bidi="fa-IR"/>
+        </w:rPr>
+      </w:pPr>
+      <w:r>
+        <w:rPr>
+          <w:lang w:bidi="fa-IR"/>
+        </w:rPr>
+        <w:t xml:space="preserve">15.5 Which are/were your three favurite subject? Which subjects (if any) do / did </w:t>
+      </w:r>
+      <w:r>
+        <w:rPr>
+          <w:lang w:bidi="fa-IR"/>
+        </w:rPr>
+        <w:t>you not like?</w:t>
+      </w:r>
+    </w:p>
+    <w:p>
+      <w:pPr>
+        <w:rPr>
+          <w:lang w:bidi="fa-IR"/>
+        </w:rPr>
+      </w:pPr>
+      <w:r>
+        <w:rPr>
+          <w:lang w:bidi="fa-IR"/>
+        </w:rPr>
+        <w:t>My three favourite subjects were languages, English and Art. I didn’t like PE, Physics and maths.</w:t>
+      </w:r>
+    </w:p>
+    <w:p>
+      <w:pPr>
+        <w:pStyle w:val="Heading2"/>
+        <w:rPr>
+          <w:lang w:bidi="fa-IR"/>
+        </w:rPr>
+      </w:pPr>
+      <w:r>
+        <w:rPr>
+          <w:lang w:bidi="fa-IR"/>
+        </w:rPr>
+        <w:t>Tip</w:t>
+      </w:r>
+    </w:p>
+    <w:p>
+      <w:pPr>
+        <w:rPr>
+          <w:lang w:bidi="fa-IR"/>
+        </w:rPr>
+      </w:pPr>
+      <w:r>
+        <w:rPr>
+          <w:lang w:bidi="fa-IR"/>
+        </w:rPr>
+        <w:t>Draw two columns on a piece of paper. In one column write five words from the opposite page which you wa</w:t>
+      </w:r>
+      <w:r>
+        <w:rPr>
+          <w:lang w:bidi="fa-IR"/>
+        </w:rPr>
+        <w:t>nt to learn. In the second column put a drawing (or a translation or a definition). Cover the first column and look at the second column. Can you remember the English words?</w:t>
+      </w:r>
+    </w:p>
+    <w:p>
+      <w:pPr>
+        <w:rPr>
+          <w:lang w:bidi="fa-IR"/>
+        </w:rPr>
+      </w:pPr>
+    </w:p>
+    <w:p>
+      <w:pPr>
+        <w:pStyle w:val="Heading1"/>
+        <w:rPr>
+          <w:lang w:bidi="fa-IR"/>
+        </w:rPr>
+      </w:pPr>
+      <w:r>
+        <w:rPr>
+          <w:lang w:bidi="fa-IR"/>
+        </w:rPr>
+        <w:t xml:space="preserve"> </w:t>
+      </w:r>
+      <w:r>
+        <w:rPr>
+          <w:lang w:bidi="fa-IR"/>
+        </w:rPr>
+        <w:t>Unit 16: Communications</w:t>
+      </w:r>
+    </w:p>
+    <w:p>
+      <w:pPr>
+        <w:pStyle w:val="Heading2"/>
+        <w:rPr>
+          <w:lang w:bidi="fa-IR"/>
+        </w:rPr>
+      </w:pPr>
+      <w:r>
+        <w:rPr>
+          <w:lang w:bidi="fa-IR"/>
+        </w:rPr>
+        <w:t>A: Letters</w:t>
+      </w:r>
+    </w:p>
+    <w:p>
+      <w:pPr>
+        <w:rPr>
+          <w:lang w:bidi="fa-IR"/>
+        </w:rPr>
+      </w:pPr>
+      <w:r>
+        <w:rPr>
+          <w:lang w:bidi="fa-IR"/>
+        </w:rPr>
+        <w:t>Address | Stamp | Letter | Date | Envelop | Letter box</w:t>
+      </w:r>
+    </w:p>
+    <w:p>
+      <w:pPr>
+        <w:rPr>
+          <w:lang w:bidi="fa-IR"/>
+        </w:rPr>
+      </w:pPr>
+      <w:r>
+        <w:rPr>
+          <w:lang w:bidi="fa-IR"/>
+        </w:rPr>
+        <w:t>Don’t forget to put a stamp on the envelop.</w:t>
+      </w:r>
+    </w:p>
+    <w:p>
+      <w:pPr>
+        <w:rPr>
+          <w:lang w:bidi="fa-IR"/>
+        </w:rPr>
+      </w:pPr>
+      <w:r>
+        <w:rPr>
+          <w:lang w:bidi="fa-IR"/>
+        </w:rPr>
+        <w:t>Don’t forget to post the letters.</w:t>
+      </w:r>
+    </w:p>
+    <w:p>
+      <w:pPr>
+        <w:pStyle w:val="Heading2"/>
+        <w:rPr>
+          <w:lang w:bidi="fa-IR"/>
+        </w:rPr>
+      </w:pPr>
+      <w:r>
+        <w:rPr>
+          <w:lang w:bidi="fa-IR"/>
+        </w:rPr>
+        <w:t>B: Email and internet</w:t>
+      </w:r>
+    </w:p>
+    <w:p>
+      <w:pPr>
+        <w:rPr>
+          <w:lang w:bidi="fa-IR"/>
+        </w:rPr>
+      </w:pPr>
+      <w:r>
+        <w:rPr>
+          <w:lang w:bidi="fa-IR"/>
+        </w:rPr>
+        <w:t>Memory stick | Computer | Screen | Keyboard | Mouse | Laptop | CD-ROM</w:t>
+      </w:r>
+    </w:p>
+    <w:p>
+      <w:pPr>
+        <w:rPr>
+          <w:lang w:bidi="fa-IR"/>
+        </w:rPr>
+      </w:pPr>
+      <w:r>
+        <w:rPr>
+          <w:lang w:bidi="fa-IR"/>
+        </w:rPr>
+        <w:t>Anne gets a lot of emails from New York.</w:t>
+      </w:r>
+    </w:p>
+    <w:p>
+      <w:pPr>
+        <w:rPr>
+          <w:lang w:bidi="fa-IR"/>
+        </w:rPr>
+      </w:pPr>
+      <w:r>
+        <w:rPr>
+          <w:lang w:bidi="fa-IR"/>
+        </w:rPr>
+        <w:t>You have to be careful what information you give people online.</w:t>
+      </w:r>
+    </w:p>
+    <w:p>
+      <w:pPr>
+        <w:rPr>
+          <w:lang w:bidi="fa-IR"/>
+        </w:rPr>
+      </w:pPr>
+      <w:r>
+        <w:rPr>
+          <w:lang w:bidi="fa-IR"/>
+        </w:rPr>
+        <w:t xml:space="preserve">What’s your email address? </w:t>
+      </w:r>
+      <w:hyperlink r:id="rId8" w:history="1">
+        <w:r>
+          <w:rPr>
+            <w:rStyle w:val="Hyperlink"/>
+            <w:lang w:bidi="fa-IR"/>
+          </w:rPr>
+          <w:t>Moll@cup.com</w:t>
+        </w:r>
+      </w:hyperlink>
+      <w:r>
+        <w:rPr>
+          <w:lang w:bidi="fa-IR"/>
+        </w:rPr>
+        <w:t xml:space="preserve"> (=Moll at C-U-P dot C-O-M)</w:t>
+      </w:r>
+    </w:p>
+    <w:p>
+      <w:pPr>
+        <w:pStyle w:val="Heading2"/>
+        <w:rPr>
+          <w:lang w:bidi="fa-IR"/>
+        </w:rPr>
+      </w:pPr>
+      <w:r>
+        <w:rPr>
+          <w:lang w:bidi="fa-IR"/>
+        </w:rPr>
+        <w:t>C: Telephones and mobile devices</w:t>
+      </w:r>
+    </w:p>
+    <w:p>
+      <w:pPr>
+        <w:rPr>
+          <w:lang w:bidi="fa-IR"/>
+        </w:rPr>
+      </w:pPr>
+      <w:r>
+        <w:rPr>
+          <w:lang w:bidi="fa-IR"/>
+        </w:rPr>
+        <w:t xml:space="preserve">Mobile device | </w:t>
+      </w:r>
+      <w:r>
+        <w:rPr>
+          <w:lang w:bidi="fa-IR"/>
+        </w:rPr>
+        <w:t>Mobile | Telephone |  Phone box</w:t>
+      </w:r>
+    </w:p>
+    <w:p>
+      <w:pPr>
+        <w:rPr>
+          <w:lang w:bidi="fa-IR"/>
+        </w:rPr>
+      </w:pPr>
+      <w:r>
+        <w:rPr>
+          <w:lang w:bidi="fa-IR"/>
+        </w:rPr>
+        <w:t>Juan makes a lot of phone calls. He phones his girlfriend every day.</w:t>
+      </w:r>
+    </w:p>
+    <w:p>
+      <w:pPr>
+        <w:rPr>
+          <w:lang w:bidi="fa-IR"/>
+        </w:rPr>
+      </w:pPr>
+      <w:r>
+        <w:rPr>
+          <w:lang w:bidi="fa-IR"/>
+        </w:rPr>
+        <w:t>I always take my PDA with me. I never turn it off. What’s your phone number? What’s you mobile number? 066530718 (= oh six six five three oh seven one night / Oh double six five …)</w:t>
+      </w:r>
+    </w:p>
+    <w:p>
+      <w:pPr>
+        <w:rPr>
+          <w:lang w:bidi="fa-IR"/>
+        </w:rPr>
+      </w:pPr>
+      <w:r>
+        <w:rPr>
+          <w:lang w:bidi="fa-IR"/>
+        </w:rPr>
+        <w:t>He’s not answering his phone. I’ll leave a voicemail and I’ll text him / send him a text (message)</w:t>
+      </w:r>
+    </w:p>
+    <w:p>
+      <w:pPr>
+        <w:pStyle w:val="Heading2"/>
+        <w:rPr>
+          <w:lang w:bidi="fa-IR"/>
+        </w:rPr>
+      </w:pPr>
+      <w:r>
+        <w:rPr>
+          <w:lang w:bidi="fa-IR"/>
+        </w:rPr>
+        <w:t>D: Expressions</w:t>
+      </w:r>
+    </w:p>
+    <w:p>
+      <w:pPr>
+        <w:rPr>
+          <w:lang w:bidi="fa-IR"/>
+        </w:rPr>
+      </w:pPr>
+      <w:r>
+        <w:rPr>
+          <w:lang w:bidi="fa-IR"/>
+        </w:rPr>
+        <w:t>SUE: Hello.</w:t>
+      </w:r>
+    </w:p>
+    <w:p>
+      <w:pPr>
+        <w:rPr>
+          <w:lang w:bidi="fa-IR"/>
+        </w:rPr>
+      </w:pPr>
+      <w:r>
+        <w:rPr>
+          <w:lang w:bidi="fa-IR"/>
+        </w:rPr>
+        <w:t>NICK: Hello, It’s Nick here. Can I speak to Ahmad, please?</w:t>
+      </w:r>
+    </w:p>
+    <w:p>
+      <w:pPr>
+        <w:rPr>
+          <w:lang w:bidi="fa-IR"/>
+        </w:rPr>
+      </w:pPr>
+      <w:r>
+        <w:rPr>
+          <w:lang w:bidi="fa-IR"/>
+        </w:rPr>
+        <w:lastRenderedPageBreak/>
+        <w:t>SUE: I’m sorry, he’s not here at the moment. Can I take a message?</w:t>
+      </w:r>
+    </w:p>
+    <w:p>
+      <w:pPr>
+        <w:rPr>
+          <w:lang w:bidi="fa-IR"/>
+        </w:rPr>
+      </w:pPr>
+      <w:r>
+        <w:rPr>
+          <w:lang w:bidi="fa-IR"/>
+        </w:rPr>
+        <w:t>NICK: Thanks. Could you just tell him called. I’ll call back later.</w:t>
+      </w:r>
+    </w:p>
+    <w:p>
+      <w:pPr>
+        <w:rPr>
+          <w:lang w:bidi="fa-IR"/>
+        </w:rPr>
+      </w:pPr>
+      <w:r>
+        <w:rPr>
+          <w:lang w:bidi="fa-IR"/>
+        </w:rPr>
+        <w:t>SUE: OK. I’ll tell him. Goodbye.</w:t>
+      </w:r>
+    </w:p>
+    <w:p>
+      <w:pPr>
+        <w:rPr>
+          <w:lang w:bidi="fa-IR"/>
+        </w:rPr>
+      </w:pPr>
+      <w:r>
+        <w:rPr>
+          <w:lang w:bidi="fa-IR"/>
+        </w:rPr>
+        <w:t>NICK: Bye.</w:t>
+      </w:r>
+    </w:p>
+    <w:p>
+      <w:pPr>
+        <w:pStyle w:val="Heading2"/>
+        <w:rPr>
+          <w:lang w:bidi="fa-IR"/>
+        </w:rPr>
+      </w:pPr>
+      <w:r>
+        <w:rPr>
+          <w:lang w:bidi="fa-IR"/>
+        </w:rPr>
+        <w:t>Tip</w:t>
+      </w:r>
+    </w:p>
+    <w:p>
+      <w:pPr>
+        <w:rPr>
+          <w:lang w:bidi="fa-IR"/>
+        </w:rPr>
+      </w:pPr>
+      <w:r>
+        <w:rPr>
+          <w:lang w:bidi="fa-IR"/>
+        </w:rPr>
+        <w:t>Use a search engine to find an example of a letter and an email in English. Write down any useful words or phrases in them.</w:t>
+      </w:r>
+    </w:p>
+    <w:p>
+      <w:pPr>
+        <w:pStyle w:val="Heading2"/>
+        <w:rPr>
+          <w:lang w:bidi="fa-IR"/>
+        </w:rPr>
+      </w:pPr>
+      <w:r>
+        <w:rPr>
+          <w:lang w:bidi="fa-IR"/>
+        </w:rPr>
+        <w:t>Exercises</w:t>
+      </w:r>
+    </w:p>
+    <w:p>
+      <w:pPr>
+        <w:pStyle w:val="Heading2"/>
+        <w:rPr>
+          <w:lang w:bidi="fa-IR"/>
+        </w:rPr>
+      </w:pPr>
+      <w:r>
+        <w:rPr>
+          <w:lang w:bidi="fa-IR"/>
+        </w:rPr>
+        <w:t>16.1 Have you got any of the things on the opposite page? Make a list.</w:t>
+      </w:r>
+    </w:p>
+    <w:p>
+      <w:pPr>
+        <w:rPr>
+          <w:lang w:bidi="fa-IR"/>
+        </w:rPr>
+      </w:pPr>
+      <w:r>
+        <w:rPr>
+          <w:lang w:bidi="fa-IR"/>
+        </w:rPr>
+        <w:t>I have the following: Address, letter, envelope, stamp, phone number, phone, mobile, computer, screen, memory stick, mouse, keyboard, mobile device, CD-ROM, and email address.</w:t>
+      </w:r>
+    </w:p>
+    <w:p>
+      <w:pPr>
+        <w:pStyle w:val="Heading2"/>
+        <w:rPr>
+          <w:lang w:bidi="fa-IR"/>
+        </w:rPr>
+      </w:pPr>
+      <w:r>
+        <w:rPr>
+          <w:lang w:bidi="fa-IR"/>
+        </w:rPr>
+        <w:t>16.2 What are the names of these things?</w:t>
+      </w:r>
+    </w:p>
+    <w:p>
+      <w:pPr>
+        <w:rPr>
+          <w:lang w:bidi="fa-IR"/>
+        </w:rPr>
+      </w:pPr>
+      <w:r>
+        <w:rPr>
+          <w:lang w:bidi="fa-IR"/>
+        </w:rPr>
+        <w:t>1: Keyboard</w:t>
+      </w:r>
+    </w:p>
+    <w:p>
+      <w:pPr>
+        <w:rPr>
+          <w:lang w:bidi="fa-IR"/>
+        </w:rPr>
+      </w:pPr>
+      <w:r>
+        <w:rPr>
+          <w:lang w:bidi="fa-IR"/>
+        </w:rPr>
+        <w:t>2: Phone box</w:t>
+      </w:r>
+    </w:p>
+    <w:p>
+      <w:pPr>
+        <w:rPr>
+          <w:lang w:bidi="fa-IR"/>
+        </w:rPr>
+      </w:pPr>
+      <w:r>
+        <w:rPr>
+          <w:lang w:bidi="fa-IR"/>
+        </w:rPr>
+        <w:t xml:space="preserve">3: Stamp </w:t>
+      </w:r>
+    </w:p>
+    <w:p>
+      <w:pPr>
+        <w:rPr>
+          <w:lang w:bidi="fa-IR"/>
+        </w:rPr>
+      </w:pPr>
+      <w:r>
+        <w:rPr>
+          <w:lang w:bidi="fa-IR"/>
+        </w:rPr>
+        <w:t>4: Mouse</w:t>
+      </w:r>
+    </w:p>
+    <w:p>
+      <w:pPr>
+        <w:rPr>
+          <w:lang w:bidi="fa-IR"/>
+        </w:rPr>
+      </w:pPr>
+      <w:r>
+        <w:rPr>
+          <w:lang w:bidi="fa-IR"/>
+        </w:rPr>
+        <w:t xml:space="preserve">5: Mobile </w:t>
+      </w:r>
+    </w:p>
+    <w:p>
+      <w:pPr>
+        <w:rPr>
+          <w:lang w:bidi="fa-IR"/>
+        </w:rPr>
+      </w:pPr>
+      <w:r>
+        <w:rPr>
+          <w:lang w:bidi="fa-IR"/>
+        </w:rPr>
+        <w:t xml:space="preserve">6: Address </w:t>
+      </w:r>
+    </w:p>
+    <w:p>
+      <w:pPr>
+        <w:rPr>
+          <w:lang w:bidi="fa-IR"/>
+        </w:rPr>
+      </w:pPr>
+      <w:r>
+        <w:rPr>
+          <w:lang w:bidi="fa-IR"/>
+        </w:rPr>
+        <w:t>7: Envelope</w:t>
+      </w:r>
+    </w:p>
+    <w:p>
+      <w:pPr>
+        <w:rPr>
+          <w:lang w:bidi="fa-IR"/>
+        </w:rPr>
+      </w:pPr>
+      <w:r>
+        <w:rPr>
+          <w:lang w:bidi="fa-IR"/>
+        </w:rPr>
+        <w:t>8: Letter box</w:t>
+      </w:r>
+    </w:p>
+    <w:p>
+      <w:pPr>
+        <w:rPr>
+          <w:lang w:bidi="fa-IR"/>
+        </w:rPr>
+      </w:pPr>
+      <w:r>
+        <w:rPr>
+          <w:lang w:bidi="fa-IR"/>
+        </w:rPr>
+        <w:t>9: Screen</w:t>
+      </w:r>
+    </w:p>
+    <w:p>
+      <w:pPr>
+        <w:rPr>
+          <w:lang w:bidi="fa-IR"/>
+        </w:rPr>
+      </w:pPr>
+      <w:r>
+        <w:rPr>
+          <w:lang w:bidi="fa-IR"/>
+        </w:rPr>
+        <w:t>10: Laptop</w:t>
+      </w:r>
+    </w:p>
+    <w:p>
+      <w:pPr>
+        <w:rPr>
+          <w:lang w:bidi="fa-IR"/>
+        </w:rPr>
+      </w:pPr>
+      <w:r>
+        <w:rPr>
+          <w:lang w:bidi="fa-IR"/>
+        </w:rPr>
+        <w:t>11: Memory stick</w:t>
+      </w:r>
+    </w:p>
+    <w:p>
+      <w:pPr>
+        <w:rPr>
+          <w:lang w:bidi="fa-IR"/>
+        </w:rPr>
+      </w:pPr>
+      <w:r>
+        <w:rPr>
+          <w:lang w:bidi="fa-IR"/>
+        </w:rPr>
+        <w:t>12: CD-ROM</w:t>
+      </w:r>
+    </w:p>
+    <w:p>
+      <w:pPr>
+        <w:pStyle w:val="Heading2"/>
+        <w:rPr>
+          <w:lang w:bidi="fa-IR"/>
+        </w:rPr>
+      </w:pPr>
+      <w:r>
+        <w:rPr>
+          <w:lang w:bidi="fa-IR"/>
+        </w:rPr>
+        <w:t>16.3 Complete this phone conversation</w:t>
+      </w:r>
+    </w:p>
+    <w:p>
+      <w:pPr>
+        <w:rPr>
+          <w:lang w:bidi="fa-IR"/>
+        </w:rPr>
+      </w:pPr>
+      <w:r>
+        <w:rPr>
+          <w:lang w:bidi="fa-IR"/>
+        </w:rPr>
+        <w:t>SALLY: Hello</w:t>
+      </w:r>
+    </w:p>
+    <w:p>
+      <w:pPr>
+        <w:rPr>
+          <w:lang w:bidi="fa-IR"/>
+        </w:rPr>
+      </w:pPr>
+      <w:r>
+        <w:rPr>
+          <w:lang w:bidi="fa-IR"/>
+        </w:rPr>
+        <w:t>MEENA : Hello. It’s Meena here. Can I speak to Amal, please?</w:t>
+      </w:r>
+    </w:p>
+    <w:p>
+      <w:pPr>
+        <w:rPr>
+          <w:lang w:bidi="fa-IR"/>
+        </w:rPr>
+      </w:pPr>
+      <w:r>
+        <w:rPr>
+          <w:lang w:bidi="fa-IR"/>
+        </w:rPr>
+        <w:t>SA: I’m sorry, he’s at work at the moment. Can I take a message?</w:t>
+      </w:r>
+    </w:p>
+    <w:p>
+      <w:pPr>
+        <w:rPr>
+          <w:lang w:bidi="fa-IR"/>
+        </w:rPr>
+      </w:pPr>
+      <w:r>
+        <w:rPr>
+          <w:lang w:bidi="fa-IR"/>
+        </w:rPr>
+        <w:t>ME: It’s all right. I’ll call back later.</w:t>
+      </w:r>
+    </w:p>
+    <w:p>
+      <w:pPr>
+        <w:rPr>
+          <w:lang w:bidi="fa-IR"/>
+        </w:rPr>
+      </w:pPr>
+      <w:r>
+        <w:rPr>
+          <w:lang w:bidi="fa-IR"/>
+        </w:rPr>
+        <w:t>SA: OK, then. Bye.</w:t>
+      </w:r>
+    </w:p>
+    <w:p>
+      <w:pPr>
+        <w:rPr>
+          <w:lang w:bidi="fa-IR"/>
+        </w:rPr>
+      </w:pPr>
+      <w:r>
+        <w:rPr>
+          <w:lang w:bidi="fa-IR"/>
+        </w:rPr>
+        <w:t>ME: Bye.</w:t>
+      </w:r>
+    </w:p>
+    <w:p>
+      <w:pPr>
+        <w:pStyle w:val="Heading2"/>
+        <w:rPr>
+          <w:lang w:bidi="fa-IR"/>
+        </w:rPr>
+      </w:pPr>
+      <w:r>
+        <w:rPr>
+          <w:lang w:bidi="fa-IR"/>
+        </w:rPr>
+        <w:lastRenderedPageBreak/>
+        <w:t>16.4 Write down:</w:t>
+      </w:r>
+    </w:p>
+    <w:p>
+      <w:pPr>
+        <w:rPr>
+          <w:lang w:bidi="fa-IR"/>
+        </w:rPr>
+      </w:pPr>
+      <w:r>
+        <w:rPr>
+          <w:lang w:bidi="fa-IR"/>
+        </w:rPr>
+        <w:t>1: Two telephone numbers that are important to you.</w:t>
+      </w:r>
+    </w:p>
+    <w:p>
+      <w:pPr>
+        <w:rPr>
+          <w:lang w:bidi="fa-IR"/>
+        </w:rPr>
+      </w:pPr>
+      <w:r>
+        <w:rPr>
+          <w:lang w:bidi="fa-IR"/>
+        </w:rPr>
+        <w:t>2: Two email address thar are important to you</w:t>
+      </w:r>
+    </w:p>
+    <w:p>
+      <w:pPr>
+        <w:rPr>
+          <w:lang w:bidi="fa-IR"/>
+        </w:rPr>
+      </w:pPr>
+      <w:r>
+        <w:rPr>
+          <w:lang w:bidi="fa-IR"/>
+        </w:rPr>
+        <w:t>Now read them aloud.</w:t>
+      </w:r>
+    </w:p>
+    <w:p>
+      <w:pPr>
+        <w:pStyle w:val="Heading2"/>
+        <w:rPr>
+          <w:lang w:bidi="fa-IR"/>
+        </w:rPr>
+      </w:pPr>
+      <w:r>
+        <w:rPr>
+          <w:lang w:bidi="fa-IR"/>
+        </w:rPr>
+        <w:t>16.5 Answer these questions.</w:t>
+      </w:r>
+    </w:p>
+    <w:p>
+      <w:pPr>
+        <w:rPr>
+          <w:lang w:bidi="fa-IR"/>
+        </w:rPr>
+      </w:pPr>
+      <w:r>
+        <w:rPr>
+          <w:lang w:bidi="fa-IR"/>
+        </w:rPr>
+        <w:t>1: Do you prefer to text or phone your friends?</w:t>
+      </w:r>
+    </w:p>
+    <w:p>
+      <w:pPr>
+        <w:rPr>
+          <w:lang w:bidi="fa-IR"/>
+        </w:rPr>
+      </w:pPr>
+      <w:r>
+        <w:rPr>
+          <w:lang w:bidi="fa-IR"/>
+        </w:rPr>
+        <w:t>2: Do you send more emails or more text messages?</w:t>
+      </w:r>
+    </w:p>
+    <w:p>
+      <w:pPr>
+        <w:rPr>
+          <w:lang w:bidi="fa-IR"/>
+        </w:rPr>
+      </w:pPr>
+      <w:r>
+        <w:rPr>
+          <w:lang w:bidi="fa-IR"/>
+        </w:rPr>
+        <w:t>3: How often do you go online?</w:t>
+      </w:r>
+    </w:p>
+    <w:p>
+      <w:pPr>
+        <w:rPr>
+          <w:lang w:bidi="fa-IR"/>
+        </w:rPr>
+      </w:pPr>
+      <w:r>
+        <w:rPr>
+          <w:lang w:bidi="fa-IR"/>
+        </w:rPr>
+        <w:t>4: Do you prefer to use a laptop or a mobile device?</w:t>
+      </w:r>
+    </w:p>
+    <w:p>
+      <w:pPr>
+        <w:rPr>
+          <w:lang w:bidi="fa-IR"/>
+        </w:rPr>
+      </w:pPr>
+      <w:r>
+        <w:rPr>
+          <w:lang w:bidi="fa-IR"/>
+        </w:rPr>
+        <w:t>5: Do you often write letters?</w:t>
+      </w:r>
+    </w:p>
+    <w:p>
+      <w:pPr>
+        <w:pStyle w:val="Heading1"/>
+        <w:rPr>
+          <w:lang w:bidi="fa-IR"/>
+        </w:rPr>
+      </w:pPr>
+      <w:r>
+        <w:rPr>
+          <w:lang w:bidi="fa-IR"/>
+        </w:rPr>
+        <w:t>Unit 17: Holidays</w:t>
+      </w:r>
+    </w:p>
+    <w:p>
+      <w:pPr>
+        <w:pStyle w:val="Heading2"/>
+        <w:rPr>
+          <w:lang w:bidi="fa-IR"/>
+        </w:rPr>
+      </w:pPr>
+      <w:r>
+        <w:rPr>
+          <w:lang w:bidi="fa-IR"/>
+        </w:rPr>
+        <w:t>A: Holiday (noun)</w:t>
+      </w:r>
+    </w:p>
+    <w:p>
+      <w:pPr>
+        <w:rPr>
+          <w:lang w:bidi="fa-IR"/>
+        </w:rPr>
+      </w:pPr>
+      <w:r>
+        <w:rPr>
+          <w:lang w:bidi="fa-IR"/>
+        </w:rPr>
+        <w:t>We had a lovely holiday in Egypt in 2008.</w:t>
+      </w:r>
+    </w:p>
+    <w:p>
+      <w:pPr>
+        <w:rPr>
+          <w:lang w:bidi="fa-IR"/>
+        </w:rPr>
+      </w:pPr>
+      <w:r>
+        <w:rPr>
+          <w:lang w:bidi="fa-IR"/>
+        </w:rPr>
+        <w:t>I’m not working next week. I’m on holiday.</w:t>
+      </w:r>
+    </w:p>
+    <w:p>
+      <w:pPr>
+        <w:rPr>
+          <w:lang w:bidi="fa-IR"/>
+        </w:rPr>
+      </w:pPr>
+      <w:r>
+        <w:rPr>
+          <w:lang w:bidi="fa-IR"/>
+        </w:rPr>
+        <w:t>Are you going on holiday this summer?</w:t>
+      </w:r>
+    </w:p>
+    <w:p>
+      <w:pPr>
+        <w:pStyle w:val="Heading2"/>
+        <w:rPr>
+          <w:lang w:bidi="fa-IR"/>
+        </w:rPr>
+      </w:pPr>
+      <w:r>
+        <w:rPr>
+          <w:lang w:bidi="fa-IR"/>
+        </w:rPr>
+        <w:t>B: Types of holidays</w:t>
+      </w:r>
+    </w:p>
+    <w:p>
+      <w:pPr>
+        <w:rPr>
+          <w:lang w:bidi="fa-IR"/>
+        </w:rPr>
+      </w:pPr>
+      <w:r>
+        <w:rPr>
+          <w:lang w:bidi="fa-IR"/>
+        </w:rPr>
+        <w:t>We’re going on a package holiday to Hong Kong. (Flights and hotel are included)</w:t>
+      </w:r>
+    </w:p>
+    <w:p>
+      <w:pPr>
+        <w:rPr>
+          <w:lang w:bidi="fa-IR"/>
+        </w:rPr>
+      </w:pPr>
+      <w:r>
+        <w:rPr>
+          <w:lang w:bidi="fa-IR"/>
+        </w:rPr>
+        <w:t>We’re going to have a winter holiday this year.</w:t>
+      </w:r>
+    </w:p>
+    <w:p>
+      <w:pPr>
+        <w:rPr>
+          <w:lang w:bidi="fa-IR"/>
+        </w:rPr>
+      </w:pPr>
+      <w:r>
+        <w:rPr>
+          <w:lang w:bidi="fa-IR"/>
+        </w:rPr>
+        <w:t>I want to go camping this year. (Sleep in a tent)</w:t>
+      </w:r>
+    </w:p>
+    <w:p>
+      <w:pPr>
+        <w:rPr>
+          <w:lang w:bidi="fa-IR"/>
+        </w:rPr>
+      </w:pPr>
+      <w:r>
+        <w:rPr>
+          <w:lang w:bidi="fa-IR"/>
+        </w:rPr>
+        <w:t>I’m going on walking holiday in the Alps.</w:t>
+      </w:r>
+    </w:p>
+    <w:p>
+      <w:pPr>
+        <w:rPr>
+          <w:lang w:bidi="fa-IR"/>
+        </w:rPr>
+      </w:pPr>
+      <w:r>
+        <w:rPr>
+          <w:lang w:bidi="fa-IR"/>
+        </w:rPr>
+        <w:t>A coach tour is an easy way to go on holiday. (Travelling in a comfortable bus)</w:t>
+      </w:r>
+    </w:p>
+    <w:p>
+      <w:pPr>
+        <w:pStyle w:val="Heading2"/>
+        <w:rPr>
+          <w:lang w:bidi="fa-IR"/>
+        </w:rPr>
+      </w:pPr>
+      <w:r>
+        <w:rPr>
+          <w:lang w:bidi="fa-IR"/>
+        </w:rPr>
+        <w:t>C: Transport</w:t>
+      </w:r>
+    </w:p>
+    <w:p>
+      <w:pPr>
+        <w:rPr>
+          <w:lang w:bidi="fa-IR"/>
+        </w:rPr>
+      </w:pPr>
+      <w:r>
+        <w:rPr>
+          <w:lang w:bidi="fa-IR"/>
+        </w:rPr>
+        <w:t>By plan | By Car | By Ferry | By Train | By Co</w:t>
+      </w:r>
+      <w:r>
+        <w:rPr>
+          <w:lang w:bidi="fa-IR"/>
+        </w:rPr>
+        <w:t>ach</w:t>
+      </w:r>
+    </w:p>
+    <w:p>
+      <w:pPr>
+        <w:pStyle w:val="Heading2"/>
+        <w:rPr>
+          <w:lang w:bidi="fa-IR"/>
+        </w:rPr>
+      </w:pPr>
+      <w:r>
+        <w:rPr>
+          <w:lang w:bidi="fa-IR"/>
+        </w:rPr>
+        <w:t>D: Don’t forget to take …</w:t>
+      </w:r>
+    </w:p>
+    <w:p>
+      <w:pPr>
+        <w:rPr>
+          <w:lang w:bidi="fa-IR"/>
+        </w:rPr>
+      </w:pPr>
+      <w:r>
+        <w:rPr>
+          <w:lang w:bidi="fa-IR"/>
+        </w:rPr>
+        <w:t>Your passport (If you are going to another country)</w:t>
+      </w:r>
+    </w:p>
+    <w:p>
+      <w:pPr>
+        <w:rPr>
+          <w:lang w:bidi="fa-IR"/>
+        </w:rPr>
+      </w:pPr>
+      <w:r>
+        <w:rPr>
+          <w:lang w:bidi="fa-IR"/>
+        </w:rPr>
+        <w:t>A visa (A stamp that you need in your passport to go some countries)</w:t>
+      </w:r>
+    </w:p>
+    <w:p>
+      <w:pPr>
+        <w:rPr>
+          <w:lang w:bidi="fa-IR"/>
+        </w:rPr>
+      </w:pPr>
+      <w:r>
+        <w:rPr>
+          <w:lang w:bidi="fa-IR"/>
+        </w:rPr>
+        <w:t>Your tickets</w:t>
+      </w:r>
+    </w:p>
+    <w:p>
+      <w:pPr>
+        <w:rPr>
+          <w:lang w:bidi="fa-IR"/>
+        </w:rPr>
+      </w:pPr>
+      <w:r>
+        <w:rPr>
+          <w:lang w:bidi="fa-IR"/>
+        </w:rPr>
+        <w:t>Some traveller’s cheques and currency (Money of country you are going to)</w:t>
+      </w:r>
+    </w:p>
+    <w:p>
+      <w:pPr>
+        <w:rPr>
+          <w:lang w:bidi="fa-IR"/>
+        </w:rPr>
+      </w:pPr>
+      <w:r>
+        <w:rPr>
+          <w:lang w:bidi="fa-IR"/>
+        </w:rPr>
+        <w:t>A camera</w:t>
+      </w:r>
+    </w:p>
+    <w:p>
+      <w:pPr>
+        <w:rPr>
+          <w:lang w:bidi="fa-IR"/>
+        </w:rPr>
+      </w:pPr>
+      <w:r>
+        <w:rPr>
+          <w:lang w:bidi="fa-IR"/>
+        </w:rPr>
+        <w:t>A Phrasebook</w:t>
+      </w:r>
+    </w:p>
+    <w:p>
+      <w:pPr>
+        <w:rPr>
+          <w:lang w:bidi="fa-IR"/>
+        </w:rPr>
+      </w:pPr>
+      <w:r>
+        <w:rPr>
+          <w:lang w:bidi="fa-IR"/>
+        </w:rPr>
+        <w:t>Your luggage (e.g. a suitcase or a rucksack)</w:t>
+      </w:r>
+    </w:p>
+    <w:p>
+      <w:pPr>
+        <w:rPr>
+          <w:lang w:bidi="fa-IR"/>
+        </w:rPr>
+      </w:pPr>
+      <w:r>
+        <w:rPr>
+          <w:lang w:bidi="fa-IR"/>
+        </w:rPr>
+        <w:lastRenderedPageBreak/>
+        <w:t>Passport | Ticket | currency | Camera | Phrasebook | Suitcase | Rucksack</w:t>
+      </w:r>
+    </w:p>
+    <w:p>
+      <w:pPr>
+        <w:pStyle w:val="Heading2"/>
+        <w:rPr>
+          <w:lang w:bidi="fa-IR"/>
+        </w:rPr>
+      </w:pPr>
+      <w:r>
+        <w:rPr>
+          <w:lang w:bidi="fa-IR"/>
+        </w:rPr>
+        <w:t>E: Expressions</w:t>
+      </w:r>
+    </w:p>
+    <w:p>
+      <w:pPr>
+        <w:rPr>
+          <w:lang w:bidi="fa-IR"/>
+        </w:rPr>
+      </w:pPr>
+      <w:r>
+        <w:rPr>
+          <w:lang w:bidi="fa-IR"/>
+        </w:rPr>
+        <w:t>A: Are you flying of France from England?</w:t>
+      </w:r>
+    </w:p>
+    <w:p>
+      <w:pPr>
+        <w:rPr>
+          <w:lang w:bidi="fa-IR"/>
+        </w:rPr>
+      </w:pPr>
+      <w:r>
+        <w:rPr>
+          <w:lang w:bidi="fa-IR"/>
+        </w:rPr>
+        <w:t>B: No, we’re going by ferry.</w:t>
+      </w:r>
+    </w:p>
+    <w:p>
+      <w:pPr>
+        <w:rPr>
+          <w:lang w:bidi="fa-IR"/>
+        </w:rPr>
+      </w:pPr>
+      <w:r>
+        <w:rPr>
+          <w:lang w:bidi="fa-IR"/>
+        </w:rPr>
+        <w:t>A: What are you going to do in Madrid?</w:t>
+      </w:r>
+    </w:p>
+    <w:p>
+      <w:pPr>
+        <w:rPr>
+          <w:lang w:bidi="fa-IR"/>
+        </w:rPr>
+      </w:pPr>
+      <w:r>
+        <w:rPr>
+          <w:lang w:bidi="fa-IR"/>
+        </w:rPr>
+        <w:t>B: We want to try the local food and enjoy the nightlife (Clubs, etc.).</w:t>
+      </w:r>
+    </w:p>
+    <w:p>
+      <w:pPr>
+        <w:rPr>
+          <w:lang w:bidi="fa-IR"/>
+        </w:rPr>
+      </w:pPr>
+      <w:r>
+        <w:rPr>
+          <w:lang w:bidi="fa-IR"/>
+        </w:rPr>
+        <w:t>A: Have a great time! And send me a postcard!</w:t>
+      </w:r>
+    </w:p>
+    <w:p>
+      <w:pPr>
+        <w:rPr>
+          <w:lang w:bidi="fa-IR"/>
+        </w:rPr>
+      </w:pPr>
+      <w:r>
+        <w:rPr>
+          <w:lang w:bidi="fa-IR"/>
+        </w:rPr>
+        <w:t>(See Unit 30: Travelling and Unit 47: Moving for more words about travel.)</w:t>
+      </w:r>
+    </w:p>
+    <w:p>
+      <w:pPr>
+        <w:pStyle w:val="Heading2"/>
+        <w:rPr>
+          <w:lang w:bidi="fa-IR"/>
+        </w:rPr>
+      </w:pPr>
+      <w:r>
+        <w:rPr>
+          <w:lang w:bidi="fa-IR"/>
+        </w:rPr>
+        <w:t>Exercises</w:t>
+      </w:r>
+    </w:p>
+    <w:p>
+      <w:pPr>
+        <w:pStyle w:val="Heading2"/>
+        <w:rPr>
+          <w:lang w:bidi="fa-IR"/>
+        </w:rPr>
+      </w:pPr>
+      <w:r>
+        <w:rPr>
+          <w:lang w:bidi="fa-IR"/>
+        </w:rPr>
+        <w:t>17.1 Complete the sentences.</w:t>
+      </w:r>
+    </w:p>
+    <w:p>
+      <w:pPr>
+        <w:rPr>
+          <w:lang w:bidi="fa-IR"/>
+        </w:rPr>
+      </w:pPr>
+      <w:r>
+        <w:rPr>
+          <w:lang w:bidi="fa-IR"/>
+        </w:rPr>
+        <w:t>1: A: Are you working on Monday? B: No, I’m on holiday.</w:t>
+      </w:r>
+    </w:p>
+    <w:p>
+      <w:pPr>
+        <w:rPr>
+          <w:lang w:bidi="fa-IR"/>
+        </w:rPr>
+      </w:pPr>
+      <w:r>
+        <w:rPr>
+          <w:lang w:bidi="fa-IR"/>
+        </w:rPr>
+        <w:t>2: A: Are you going on holiday this year? B: Yes, I’m going camping.</w:t>
+      </w:r>
+    </w:p>
+    <w:p>
+      <w:pPr>
+        <w:rPr>
+          <w:lang w:bidi="fa-IR"/>
+        </w:rPr>
+      </w:pPr>
+      <w:r>
+        <w:rPr>
+          <w:lang w:bidi="fa-IR"/>
+        </w:rPr>
+        <w:t>3: A: Did you have a good time in Greece? B: Yes, it was wonderful.</w:t>
+      </w:r>
+    </w:p>
+    <w:p>
+      <w:pPr>
+        <w:rPr>
+          <w:lang w:bidi="fa-IR"/>
+        </w:rPr>
+      </w:pPr>
+      <w:r>
+        <w:rPr>
+          <w:lang w:bidi="fa-IR"/>
+        </w:rPr>
+        <w:t>4: A: Are you flying to Italy? B: No, I’m going by train.</w:t>
+      </w:r>
+    </w:p>
+    <w:p>
+      <w:pPr>
+        <w:rPr>
+          <w:lang w:bidi="fa-IR"/>
+        </w:rPr>
+      </w:pPr>
+      <w:r>
+        <w:rPr>
+          <w:lang w:bidi="fa-IR"/>
+        </w:rPr>
+        <w:t>5: A: I’m going to New York next week. B: Great! Please send me a postcard.</w:t>
+      </w:r>
+    </w:p>
+    <w:p>
+      <w:pPr>
+        <w:pStyle w:val="Heading2"/>
+        <w:rPr>
+          <w:lang w:bidi="fa-IR"/>
+        </w:rPr>
+      </w:pPr>
+      <w:r>
+        <w:rPr>
+          <w:lang w:bidi="fa-IR"/>
+        </w:rPr>
+        <w:t>17.2 What type of holiday is each person talking about?</w:t>
+      </w:r>
+    </w:p>
+    <w:p>
+      <w:pPr>
+        <w:rPr>
+          <w:lang w:bidi="fa-IR"/>
+        </w:rPr>
+      </w:pPr>
+      <w:r>
+        <w:rPr>
+          <w:lang w:bidi="fa-IR"/>
+        </w:rPr>
+        <w:t>1: It was fun but the tent was very small. Camping</w:t>
+      </w:r>
+    </w:p>
+    <w:p>
+      <w:pPr>
+        <w:rPr>
+          <w:lang w:bidi="fa-IR"/>
+        </w:rPr>
+      </w:pPr>
+      <w:r>
+        <w:rPr>
+          <w:lang w:bidi="fa-IR"/>
+        </w:rPr>
+        <w:t>2: Everything was included- hotel and flight. A package holiday (or package tour)</w:t>
+      </w:r>
+    </w:p>
+    <w:p>
+      <w:pPr>
+        <w:rPr>
+          <w:lang w:bidi="fa-IR"/>
+        </w:rPr>
+      </w:pPr>
+      <w:r>
+        <w:rPr>
+          <w:lang w:bidi="fa-IR"/>
+        </w:rPr>
+        <w:t xml:space="preserve">3: We were on the coach for seven days. I was very tired. A coach </w:t>
+      </w:r>
+      <w:r>
+        <w:rPr>
+          <w:lang w:bidi="fa-IR"/>
+        </w:rPr>
+        <w:t>tours</w:t>
+      </w:r>
+    </w:p>
+    <w:p>
+      <w:pPr>
+        <w:rPr>
+          <w:lang w:bidi="fa-IR"/>
+        </w:rPr>
+      </w:pPr>
+      <w:r>
+        <w:rPr>
+          <w:lang w:bidi="fa-IR"/>
+        </w:rPr>
+        <w:t xml:space="preserve">4: We walked about 20 kilometer every day. </w:t>
+      </w:r>
+      <w:r>
+        <w:rPr>
+          <w:lang w:bidi="fa-IR"/>
+        </w:rPr>
+        <w:t>A walking holidays</w:t>
+      </w:r>
+    </w:p>
+    <w:p>
+      <w:pPr>
+        <w:rPr>
+          <w:lang w:bidi="fa-IR"/>
+        </w:rPr>
+      </w:pPr>
+      <w:r>
+        <w:rPr>
+          <w:lang w:bidi="fa-IR"/>
+        </w:rPr>
+        <w:t>5: We went to Switzerland in December. There was a lot of snow. A winter holidays</w:t>
+      </w:r>
+    </w:p>
+    <w:p>
+      <w:pPr>
+        <w:pStyle w:val="Heading2"/>
+        <w:rPr>
+          <w:lang w:bidi="fa-IR"/>
+        </w:rPr>
+      </w:pPr>
+      <w:r>
+        <w:rPr>
+          <w:lang w:bidi="fa-IR"/>
+        </w:rPr>
+        <w:t>17.3 Look at the different ways of travelling.</w:t>
+      </w:r>
+      <w:r>
+        <w:rPr>
+          <w:lang w:bidi="fa-IR"/>
+        </w:rPr>
+        <w:t xml:space="preserve"> Put on tick (</w:t>
+      </w:r>
+      <w:r>
+        <w:rPr>
+          <w:rFonts w:ascii="Georgia" w:hAnsi="Georgia"/>
+          <w:lang w:bidi="fa-IR"/>
+        </w:rPr>
+        <w:t>√</w:t>
+      </w:r>
+      <w:r>
+        <w:rPr>
+          <w:lang w:bidi="fa-IR"/>
+        </w:rPr>
+        <w:t>) for sometimes true, two ticks for often true and three ticks for always true.</w:t>
+      </w:r>
+    </w:p>
+    <w:tbl>
+      <w:tblPr>
+        <w:tblStyle w:val="GridTable4-Accent2"/>
+        <w:tblW w:w="0" w:type="auto"/>
+        <w:tblLook w:val="04A0" w:firstRow="1" w:lastRow="0" w:firstColumn="1" w:lastColumn="0" w:noHBand="0" w:noVBand="1"/>
+      </w:tblPr>
+      <w:tblGrid>
+        <w:gridCol w:w="1558"/>
+        <w:gridCol w:w="1558"/>
+        <w:gridCol w:w="1558"/>
+        <w:gridCol w:w="1558"/>
+        <w:gridCol w:w="1559"/>
+        <w:gridCol w:w="1559"/>
+      </w:tblGrid>
+      <w:tr>
+        <w:trPr>
+          <w:cnfStyle w:val="100000000000" w:firstRow="1" w:lastRow="0" w:firstColumn="0" w:lastColumn="0" w:oddVBand="0" w:evenVBand="0" w:oddHBand="0" w:evenHBand="0" w:firstRowFirstColumn="0" w:firstRowLastColumn="0" w:lastRowFirstColumn="0" w:lastRowLastColumn="0"/>
+        </w:trPr>
+        <w:tc>
+          <w:tcPr>
+            <w:cnfStyle w:val="001000000000" w:firstRow="0" w:lastRow="0" w:firstColumn="1" w:lastColumn="0" w:oddVBand="0" w:evenVBand="0" w:oddHBand="0" w:evenHBand="0" w:firstRowFirstColumn="0" w:firstRowLastColumn="0" w:lastRowFirstColumn="0" w:lastRowLastColumn="0"/>
+            <w:tcW w:w="1558" w:type="dxa"/>
+          </w:tcPr>
+          <w:p>
+            <w:pPr>
+              <w:rPr>
+                <w:lang w:bidi="fa-IR"/>
+              </w:rPr>
+            </w:pPr>
+          </w:p>
+        </w:tc>
+        <w:tc>
+          <w:tcPr>
+            <w:tcW w:w="1558" w:type="dxa"/>
+          </w:tcPr>
+          <w:p>
+            <w:pPr>
+              <w:cnfStyle w:val="100000000000" w:firstRow="1" w:lastRow="0" w:firstColumn="0" w:lastColumn="0" w:oddVBand="0" w:evenVBand="0" w:oddHBand="0" w:evenHBand="0" w:firstRowFirstColumn="0" w:firstRowLastColumn="0" w:lastRowFirstColumn="0" w:lastRowLastColumn="0"/>
+              <w:rPr>
+                <w:lang w:bidi="fa-IR"/>
+              </w:rPr>
+            </w:pPr>
+            <w:r>
+              <w:rPr>
+                <w:lang w:bidi="fa-IR"/>
+              </w:rPr>
+              <w:t>You can take a lot of luggage</w:t>
+            </w:r>
+          </w:p>
+        </w:tc>
+        <w:tc>
+          <w:tcPr>
+            <w:tcW w:w="1558" w:type="dxa"/>
+          </w:tcPr>
+          <w:p>
+            <w:pPr>
+              <w:cnfStyle w:val="100000000000" w:firstRow="1" w:lastRow="0" w:firstColumn="0" w:lastColumn="0" w:oddVBand="0" w:evenVBand="0" w:oddHBand="0" w:evenHBand="0" w:firstRowFirstColumn="0" w:firstRowLastColumn="0" w:lastRowFirstColumn="0" w:lastRowLastColumn="0"/>
+              <w:rPr>
+                <w:lang w:bidi="fa-IR"/>
+              </w:rPr>
+            </w:pPr>
+            <w:r>
+              <w:rPr>
+                <w:lang w:bidi="fa-IR"/>
+              </w:rPr>
+              <w:t>Very fast</w:t>
+            </w:r>
+          </w:p>
+        </w:tc>
+        <w:tc>
+          <w:tcPr>
+            <w:tcW w:w="1558" w:type="dxa"/>
+          </w:tcPr>
+          <w:p>
+            <w:pPr>
+              <w:cnfStyle w:val="100000000000" w:firstRow="1" w:lastRow="0" w:firstColumn="0" w:lastColumn="0" w:oddVBand="0" w:evenVBand="0" w:oddHBand="0" w:evenHBand="0" w:firstRowFirstColumn="0" w:firstRowLastColumn="0" w:lastRowFirstColumn="0" w:lastRowLastColumn="0"/>
+              <w:rPr>
+                <w:lang w:bidi="fa-IR"/>
+              </w:rPr>
+            </w:pPr>
+            <w:r>
+              <w:rPr>
+                <w:lang w:bidi="fa-IR"/>
+              </w:rPr>
+              <w:t>Cheap</w:t>
+            </w:r>
+          </w:p>
+        </w:tc>
+        <w:tc>
+          <w:tcPr>
+            <w:tcW w:w="1559" w:type="dxa"/>
+          </w:tcPr>
+          <w:p>
+            <w:pPr>
+              <w:cnfStyle w:val="100000000000" w:firstRow="1" w:lastRow="0" w:firstColumn="0" w:lastColumn="0" w:oddVBand="0" w:evenVBand="0" w:oddHBand="0" w:evenHBand="0" w:firstRowFirstColumn="0" w:firstRowLastColumn="0" w:lastRowFirstColumn="0" w:lastRowLastColumn="0"/>
+              <w:rPr>
+                <w:lang w:bidi="fa-IR"/>
+              </w:rPr>
+            </w:pPr>
+            <w:r>
+              <w:rPr>
+                <w:lang w:bidi="fa-IR"/>
+              </w:rPr>
+              <w:t>You see a lot as you travel</w:t>
+            </w:r>
+          </w:p>
+        </w:tc>
+        <w:tc>
+          <w:tcPr>
+            <w:tcW w:w="1559" w:type="dxa"/>
+          </w:tcPr>
+          <w:p>
+            <w:pPr>
+              <w:cnfStyle w:val="100000000000" w:firstRow="1" w:lastRow="0" w:firstColumn="0" w:lastColumn="0" w:oddVBand="0" w:evenVBand="0" w:oddHBand="0" w:evenHBand="0" w:firstRowFirstColumn="0" w:firstRowLastColumn="0" w:lastRowFirstColumn="0" w:lastRowLastColumn="0"/>
+              <w:rPr>
+                <w:lang w:bidi="fa-IR"/>
+              </w:rPr>
+            </w:pPr>
+            <w:r>
+              <w:rPr>
+                <w:lang w:bidi="fa-IR"/>
+              </w:rPr>
+              <w:t>Relaxing</w:t>
+            </w:r>
+          </w:p>
+        </w:tc>
+      </w:tr>
+      <w:tr>
+        <w:trPr>
+          <w:cnfStyle w:val="000000100000" w:firstRow="0" w:lastRow="0" w:firstColumn="0" w:lastColumn="0" w:oddVBand="0" w:evenVBand="0" w:oddHBand="1" w:evenHBand="0" w:firstRowFirstColumn="0" w:firstRowLastColumn="0" w:lastRowFirstColumn="0" w:lastRowLastColumn="0"/>
+        </w:trPr>
+        <w:tc>
+          <w:tcPr>
+            <w:cnfStyle w:val="001000000000" w:firstRow="0" w:lastRow="0" w:firstColumn="1" w:lastColumn="0" w:oddVBand="0" w:evenVBand="0" w:oddHBand="0" w:evenHBand="0" w:firstRowFirstColumn="0" w:firstRowLastColumn="0" w:lastRowFirstColumn="0" w:lastRowLastColumn="0"/>
+            <w:tcW w:w="1558" w:type="dxa"/>
+          </w:tcPr>
+          <w:p>
+            <w:pPr>
+              <w:rPr>
+                <w:lang w:bidi="fa-IR"/>
+              </w:rPr>
+            </w:pPr>
+            <w:r>
+              <w:rPr>
+                <w:lang w:bidi="fa-IR"/>
+              </w:rPr>
+              <w:t>Ferry</w:t>
+            </w:r>
+          </w:p>
+        </w:tc>
+        <w:tc>
+          <w:tcPr>
+            <w:tcW w:w="1558" w:type="dxa"/>
+          </w:tcPr>
+          <w:p>
+            <w:pPr>
+              <w:cnfStyle w:val="000000100000" w:firstRow="0" w:lastRow="0" w:firstColumn="0" w:lastColumn="0" w:oddVBand="0" w:evenVBand="0" w:oddHBand="1" w:evenHBand="0" w:firstRowFirstColumn="0" w:firstRowLastColumn="0" w:lastRowFirstColumn="0" w:lastRowLastColumn="0"/>
+              <w:rPr>
+                <w:lang w:bidi="fa-IR"/>
+              </w:rPr>
+            </w:pPr>
+          </w:p>
+        </w:tc>
+        <w:tc>
+          <w:tcPr>
+            <w:tcW w:w="1558" w:type="dxa"/>
+          </w:tcPr>
+          <w:p>
+            <w:pPr>
+              <w:cnfStyle w:val="000000100000" w:firstRow="0" w:lastRow="0" w:firstColumn="0" w:lastColumn="0" w:oddVBand="0" w:evenVBand="0" w:oddHBand="1" w:evenHBand="0" w:firstRowFirstColumn="0" w:firstRowLastColumn="0" w:lastRowFirstColumn="0" w:lastRowLastColumn="0"/>
+              <w:rPr>
+                <w:lang w:bidi="fa-IR"/>
+              </w:rPr>
+            </w:pPr>
+          </w:p>
+        </w:tc>
+        <w:tc>
+          <w:tcPr>
+            <w:tcW w:w="1558" w:type="dxa"/>
+          </w:tcPr>
+          <w:p>
+            <w:pPr>
+              <w:cnfStyle w:val="000000100000" w:firstRow="0" w:lastRow="0" w:firstColumn="0" w:lastColumn="0" w:oddVBand="0" w:evenVBand="0" w:oddHBand="1" w:evenHBand="0" w:firstRowFirstColumn="0" w:firstRowLastColumn="0" w:lastRowFirstColumn="0" w:lastRowLastColumn="0"/>
+              <w:rPr>
+                <w:lang w:bidi="fa-IR"/>
+              </w:rPr>
+            </w:pPr>
+          </w:p>
+        </w:tc>
+        <w:tc>
+          <w:tcPr>
+            <w:tcW w:w="1559" w:type="dxa"/>
+          </w:tcPr>
+          <w:p>
+            <w:pPr>
+              <w:cnfStyle w:val="000000100000" w:firstRow="0" w:lastRow="0" w:firstColumn="0" w:lastColumn="0" w:oddVBand="0" w:evenVBand="0" w:oddHBand="1" w:evenHBand="0" w:firstRowFirstColumn="0" w:firstRowLastColumn="0" w:lastRowFirstColumn="0" w:lastRowLastColumn="0"/>
+              <w:rPr>
+                <w:lang w:bidi="fa-IR"/>
+              </w:rPr>
+            </w:pPr>
+          </w:p>
+        </w:tc>
+        <w:tc>
+          <w:tcPr>
+            <w:tcW w:w="1559" w:type="dxa"/>
+          </w:tcPr>
+          <w:p>
+            <w:pPr>
+              <w:cnfStyle w:val="000000100000" w:firstRow="0" w:lastRow="0" w:firstColumn="0" w:lastColumn="0" w:oddVBand="0" w:evenVBand="0" w:oddHBand="1" w:evenHBand="0" w:firstRowFirstColumn="0" w:firstRowLastColumn="0" w:lastRowFirstColumn="0" w:lastRowLastColumn="0"/>
+              <w:rPr>
+                <w:lang w:bidi="fa-IR"/>
+              </w:rPr>
+            </w:pPr>
+          </w:p>
+        </w:tc>
+      </w:tr>
+      <w:tr>
+        <w:tc>
+          <w:tcPr>
+            <w:cnfStyle w:val="001000000000" w:firstRow="0" w:lastRow="0" w:firstColumn="1" w:lastColumn="0" w:oddVBand="0" w:evenVBand="0" w:oddHBand="0" w:evenHBand="0" w:firstRowFirstColumn="0" w:firstRowLastColumn="0" w:lastRowFirstColumn="0" w:lastRowLastColumn="0"/>
+            <w:tcW w:w="1558" w:type="dxa"/>
+          </w:tcPr>
+          <w:p>
+            <w:pPr>
+              <w:rPr>
+                <w:lang w:bidi="fa-IR"/>
+              </w:rPr>
+            </w:pPr>
+            <w:r>
+              <w:rPr>
+                <w:lang w:bidi="fa-IR"/>
+              </w:rPr>
+              <w:t>Car</w:t>
+            </w:r>
+          </w:p>
+        </w:tc>
+        <w:tc>
+          <w:tcPr>
+            <w:tcW w:w="1558" w:type="dxa"/>
+          </w:tcPr>
+          <w:p>
+            <w:pPr>
+              <w:cnfStyle w:val="000000000000" w:firstRow="0" w:lastRow="0" w:firstColumn="0" w:lastColumn="0" w:oddVBand="0" w:evenVBand="0" w:oddHBand="0" w:evenHBand="0" w:firstRowFirstColumn="0" w:firstRowLastColumn="0" w:lastRowFirstColumn="0" w:lastRowLastColumn="0"/>
+              <w:rPr>
+                <w:lang w:bidi="fa-IR"/>
+              </w:rPr>
+            </w:pPr>
+          </w:p>
+        </w:tc>
+        <w:tc>
+          <w:tcPr>
+            <w:tcW w:w="1558" w:type="dxa"/>
+          </w:tcPr>
+          <w:p>
+            <w:pPr>
+              <w:cnfStyle w:val="000000000000" w:firstRow="0" w:lastRow="0" w:firstColumn="0" w:lastColumn="0" w:oddVBand="0" w:evenVBand="0" w:oddHBand="0" w:evenHBand="0" w:firstRowFirstColumn="0" w:firstRowLastColumn="0" w:lastRowFirstColumn="0" w:lastRowLastColumn="0"/>
+              <w:rPr>
+                <w:lang w:bidi="fa-IR"/>
+              </w:rPr>
+            </w:pPr>
+          </w:p>
+        </w:tc>
+        <w:tc>
+          <w:tcPr>
+            <w:tcW w:w="1558" w:type="dxa"/>
+          </w:tcPr>
+          <w:p>
+            <w:pPr>
+              <w:cnfStyle w:val="000000000000" w:firstRow="0" w:lastRow="0" w:firstColumn="0" w:lastColumn="0" w:oddVBand="0" w:evenVBand="0" w:oddHBand="0" w:evenHBand="0" w:firstRowFirstColumn="0" w:firstRowLastColumn="0" w:lastRowFirstColumn="0" w:lastRowLastColumn="0"/>
+              <w:rPr>
+                <w:lang w:bidi="fa-IR"/>
+              </w:rPr>
+            </w:pPr>
+          </w:p>
+        </w:tc>
+        <w:tc>
+          <w:tcPr>
+            <w:tcW w:w="1559" w:type="dxa"/>
+          </w:tcPr>
+          <w:p>
+            <w:pPr>
+              <w:cnfStyle w:val="000000000000" w:firstRow="0" w:lastRow="0" w:firstColumn="0" w:lastColumn="0" w:oddVBand="0" w:evenVBand="0" w:oddHBand="0" w:evenHBand="0" w:firstRowFirstColumn="0" w:firstRowLastColumn="0" w:lastRowFirstColumn="0" w:lastRowLastColumn="0"/>
+              <w:rPr>
+                <w:lang w:bidi="fa-IR"/>
+              </w:rPr>
+            </w:pPr>
+          </w:p>
+        </w:tc>
+        <w:tc>
+          <w:tcPr>
+            <w:tcW w:w="1559" w:type="dxa"/>
+          </w:tcPr>
+          <w:p>
+            <w:pPr>
+              <w:cnfStyle w:val="000000000000" w:firstRow="0" w:lastRow="0" w:firstColumn="0" w:lastColumn="0" w:oddVBand="0" w:evenVBand="0" w:oddHBand="0" w:evenHBand="0" w:firstRowFirstColumn="0" w:firstRowLastColumn="0" w:lastRowFirstColumn="0" w:lastRowLastColumn="0"/>
+              <w:rPr>
+                <w:lang w:bidi="fa-IR"/>
+              </w:rPr>
+            </w:pPr>
+          </w:p>
+        </w:tc>
+      </w:tr>
+      <w:tr>
+        <w:trPr>
+          <w:cnfStyle w:val="000000100000" w:firstRow="0" w:lastRow="0" w:firstColumn="0" w:lastColumn="0" w:oddVBand="0" w:evenVBand="0" w:oddHBand="1" w:evenHBand="0" w:firstRowFirstColumn="0" w:firstRowLastColumn="0" w:lastRowFirstColumn="0" w:lastRowLastColumn="0"/>
+        </w:trPr>
+        <w:tc>
+          <w:tcPr>
+            <w:cnfStyle w:val="001000000000" w:firstRow="0" w:lastRow="0" w:firstColumn="1" w:lastColumn="0" w:oddVBand="0" w:evenVBand="0" w:oddHBand="0" w:evenHBand="0" w:firstRowFirstColumn="0" w:firstRowLastColumn="0" w:lastRowFirstColumn="0" w:lastRowLastColumn="0"/>
+            <w:tcW w:w="1558" w:type="dxa"/>
+          </w:tcPr>
+          <w:p>
+            <w:pPr>
+              <w:rPr>
+                <w:lang w:bidi="fa-IR"/>
+              </w:rPr>
+            </w:pPr>
+            <w:r>
+              <w:rPr>
+                <w:lang w:bidi="fa-IR"/>
+              </w:rPr>
+              <w:t>Plane</w:t>
+            </w:r>
+          </w:p>
+        </w:tc>
+        <w:tc>
+          <w:tcPr>
+            <w:tcW w:w="1558" w:type="dxa"/>
+          </w:tcPr>
+          <w:p>
+            <w:pPr>
+              <w:cnfStyle w:val="000000100000" w:firstRow="0" w:lastRow="0" w:firstColumn="0" w:lastColumn="0" w:oddVBand="0" w:evenVBand="0" w:oddHBand="1" w:evenHBand="0" w:firstRowFirstColumn="0" w:firstRowLastColumn="0" w:lastRowFirstColumn="0" w:lastRowLastColumn="0"/>
+              <w:rPr>
+                <w:lang w:bidi="fa-IR"/>
+              </w:rPr>
+            </w:pPr>
+          </w:p>
+        </w:tc>
+        <w:tc>
+          <w:tcPr>
+            <w:tcW w:w="1558" w:type="dxa"/>
+          </w:tcPr>
+          <w:p>
+            <w:pPr>
+              <w:cnfStyle w:val="000000100000" w:firstRow="0" w:lastRow="0" w:firstColumn="0" w:lastColumn="0" w:oddVBand="0" w:evenVBand="0" w:oddHBand="1" w:evenHBand="0" w:firstRowFirstColumn="0" w:firstRowLastColumn="0" w:lastRowFirstColumn="0" w:lastRowLastColumn="0"/>
+              <w:rPr>
+                <w:lang w:bidi="fa-IR"/>
+              </w:rPr>
+            </w:pPr>
+          </w:p>
+        </w:tc>
+        <w:tc>
+          <w:tcPr>
+            <w:tcW w:w="1558" w:type="dxa"/>
+          </w:tcPr>
+          <w:p>
+            <w:pPr>
+              <w:cnfStyle w:val="000000100000" w:firstRow="0" w:lastRow="0" w:firstColumn="0" w:lastColumn="0" w:oddVBand="0" w:evenVBand="0" w:oddHBand="1" w:evenHBand="0" w:firstRowFirstColumn="0" w:firstRowLastColumn="0" w:lastRowFirstColumn="0" w:lastRowLastColumn="0"/>
+              <w:rPr>
+                <w:lang w:bidi="fa-IR"/>
+              </w:rPr>
+            </w:pPr>
+          </w:p>
+        </w:tc>
+        <w:tc>
+          <w:tcPr>
+            <w:tcW w:w="1559" w:type="dxa"/>
+          </w:tcPr>
+          <w:p>
+            <w:pPr>
+              <w:cnfStyle w:val="000000100000" w:firstRow="0" w:lastRow="0" w:firstColumn="0" w:lastColumn="0" w:oddVBand="0" w:evenVBand="0" w:oddHBand="1" w:evenHBand="0" w:firstRowFirstColumn="0" w:firstRowLastColumn="0" w:lastRowFirstColumn="0" w:lastRowLastColumn="0"/>
+              <w:rPr>
+                <w:lang w:bidi="fa-IR"/>
+              </w:rPr>
+            </w:pPr>
+          </w:p>
+        </w:tc>
+        <w:tc>
+          <w:tcPr>
+            <w:tcW w:w="1559" w:type="dxa"/>
+          </w:tcPr>
+          <w:p>
+            <w:pPr>
+              <w:cnfStyle w:val="000000100000" w:firstRow="0" w:lastRow="0" w:firstColumn="0" w:lastColumn="0" w:oddVBand="0" w:evenVBand="0" w:oddHBand="1" w:evenHBand="0" w:firstRowFirstColumn="0" w:firstRowLastColumn="0" w:lastRowFirstColumn="0" w:lastRowLastColumn="0"/>
+              <w:rPr>
+                <w:lang w:bidi="fa-IR"/>
+              </w:rPr>
+            </w:pPr>
+          </w:p>
+        </w:tc>
+      </w:tr>
+    </w:tbl>
+    <w:p>
+      <w:pPr>
+        <w:pStyle w:val="Heading2"/>
+        <w:rPr>
+          <w:lang w:bidi="fa-IR"/>
+        </w:rPr>
+      </w:pPr>
+      <w:r>
+        <w:rPr>
+          <w:lang w:bidi="fa-IR"/>
+        </w:rPr>
+        <w:t>17.4 write the name of these things you need for a holiday.</w:t>
+      </w:r>
+    </w:p>
+    <w:p>
+      <w:pPr>
+        <w:rPr>
+          <w:lang w:bidi="fa-IR"/>
+        </w:rPr>
+      </w:pPr>
+    </w:p>
+    <w:p>
+      <w:pPr>
+        <w:rPr>
+          <w:lang w:bidi="fa-IR"/>
+        </w:rPr>
+      </w:pPr>
+      <w:r>
+        <w:rPr>
+          <w:lang w:bidi="fa-IR"/>
+        </w:rPr>
+        <w:t>1: Currency</w:t>
+      </w:r>
+    </w:p>
+    <w:p>
+      <w:pPr>
+        <w:rPr>
+          <w:lang w:bidi="fa-IR"/>
+        </w:rPr>
+      </w:pPr>
+      <w:r>
+        <w:rPr>
+          <w:lang w:bidi="fa-IR"/>
+        </w:rPr>
+        <w:t>2: Passport</w:t>
+      </w:r>
+    </w:p>
+    <w:p>
+      <w:pPr>
+        <w:rPr>
+          <w:lang w:bidi="fa-IR"/>
+        </w:rPr>
+      </w:pPr>
+      <w:r>
+        <w:rPr>
+          <w:lang w:bidi="fa-IR"/>
+        </w:rPr>
+        <w:t>3: Camera</w:t>
+      </w:r>
+    </w:p>
+    <w:p>
+      <w:pPr>
+        <w:rPr>
+          <w:lang w:bidi="fa-IR"/>
+        </w:rPr>
+      </w:pPr>
+      <w:r>
+        <w:rPr>
+          <w:lang w:bidi="fa-IR"/>
+        </w:rPr>
+        <w:lastRenderedPageBreak/>
+        <w:t>4: Luggage (or suitcase)</w:t>
+      </w:r>
+    </w:p>
+    <w:p>
+      <w:pPr>
+        <w:rPr>
+          <w:lang w:bidi="fa-IR"/>
+        </w:rPr>
+      </w:pPr>
+      <w:r>
+        <w:rPr>
+          <w:lang w:bidi="fa-IR"/>
+        </w:rPr>
+        <w:t>5: Phrasebook</w:t>
+      </w:r>
+    </w:p>
+    <w:p>
+      <w:pPr>
+        <w:rPr>
+          <w:lang w:bidi="fa-IR"/>
+        </w:rPr>
+      </w:pPr>
+      <w:r>
+        <w:rPr>
+          <w:lang w:bidi="fa-IR"/>
+        </w:rPr>
+        <w:t>6: Tickets</w:t>
+      </w:r>
+    </w:p>
+    <w:p>
+      <w:pPr>
+        <w:pStyle w:val="Heading2"/>
+        <w:rPr>
+          <w:lang w:bidi="fa-IR"/>
+        </w:rPr>
+      </w:pPr>
+      <w:r>
+        <w:rPr>
+          <w:lang w:bidi="fa-IR"/>
+        </w:rPr>
+        <w:t>17.5 What do we call:</w:t>
+      </w:r>
+    </w:p>
+    <w:p>
+      <w:pPr>
+        <w:rPr>
+          <w:lang w:bidi="fa-IR"/>
+        </w:rPr>
+      </w:pPr>
+      <w:r>
+        <w:rPr>
+          <w:lang w:bidi="fa-IR"/>
+        </w:rPr>
+        <w:t>1: Something you take photos with? A camera</w:t>
+      </w:r>
+    </w:p>
+    <w:p>
+      <w:pPr>
+        <w:rPr>
+          <w:lang w:bidi="fa-IR"/>
+        </w:rPr>
+      </w:pPr>
+      <w:r>
+        <w:rPr>
+          <w:lang w:bidi="fa-IR"/>
+        </w:rPr>
+        <w:t>2: A special stamp in your passport to enter a country? A Visa</w:t>
+      </w:r>
+    </w:p>
+    <w:p>
+      <w:pPr>
+        <w:rPr>
+          <w:lang w:bidi="fa-IR"/>
+        </w:rPr>
+      </w:pPr>
+      <w:r>
+        <w:rPr>
+          <w:lang w:bidi="fa-IR"/>
+        </w:rPr>
+        <w:t>3: Something you fly in? a plan</w:t>
+      </w:r>
+      <w:r>
+        <w:rPr>
+          <w:lang w:bidi="fa-IR"/>
+        </w:rPr>
+        <w:t>e</w:t>
+      </w:r>
+    </w:p>
+    <w:p>
+      <w:pPr>
+        <w:rPr>
+          <w:lang w:bidi="fa-IR"/>
+        </w:rPr>
+      </w:pPr>
+      <w:r>
+        <w:rPr>
+          <w:lang w:bidi="fa-IR"/>
+        </w:rPr>
+        <w:t>4: Something that you carry things on your back in? a rucksack</w:t>
+      </w:r>
+    </w:p>
+    <w:p>
+      <w:pPr>
+        <w:rPr>
+          <w:lang w:bidi="fa-IR"/>
+        </w:rPr>
+      </w:pPr>
+      <w:r>
+        <w:rPr>
+          <w:lang w:bidi="fa-IR"/>
+        </w:rPr>
+        <w:t>5: Cheque you can use in different countries? Traveller’s cheques</w:t>
+      </w:r>
+    </w:p>
+    <w:p>
+      <w:pPr>
+        <w:rPr>
+          <w:lang w:bidi="fa-IR"/>
+        </w:rPr>
+      </w:pPr>
+      <w:r>
+        <w:rPr>
+          <w:lang w:bidi="fa-IR"/>
+        </w:rPr>
+        <w:t>6: What people carry their clothes in when they go on holiday? A suitcase</w:t>
+      </w:r>
+    </w:p>
+    <w:p>
+      <w:pPr>
+        <w:pStyle w:val="Heading2"/>
+        <w:rPr>
+          <w:lang w:bidi="fa-IR"/>
+        </w:rPr>
+      </w:pPr>
+      <w:r>
+        <w:rPr>
+          <w:lang w:bidi="fa-IR"/>
+        </w:rPr>
+        <w:t>17.6 Fill the gaps in this postcard</w:t>
+      </w:r>
+    </w:p>
+    <w:p>
+      <w:pPr>
+        <w:rPr>
+          <w:lang w:bidi="fa-IR"/>
+        </w:rPr>
+      </w:pPr>
+      <w:r>
+        <w:rPr>
+          <w:lang w:bidi="fa-IR"/>
+        </w:rPr>
+        <w:t>I’m having a great time here in Spain. The nightlife is great- the clubs are open all night. The food is very good – lots of fish and salads. Please send me a postcard form your holiday in Italy.</w:t>
+      </w:r>
+    </w:p>
+    <w:p>
+      <w:pPr>
+        <w:rPr>
+          <w:lang w:bidi="fa-IR"/>
+        </w:rPr>
+      </w:pPr>
+      <w:r>
+        <w:rPr>
+          <w:lang w:bidi="fa-IR"/>
+        </w:rPr>
+        <w:t>Love</w:t>
+      </w:r>
+    </w:p>
+    <w:p>
+      <w:pPr>
+        <w:rPr>
+          <w:lang w:bidi="fa-IR"/>
+        </w:rPr>
+      </w:pPr>
+      <w:r>
+        <w:rPr>
+          <w:lang w:bidi="fa-IR"/>
+        </w:rPr>
+        <w:t>A</w:t>
+      </w:r>
+      <w:r>
+        <w:rPr>
+          <w:lang w:bidi="fa-IR"/>
+        </w:rPr>
+        <w:t>lex</w:t>
+      </w:r>
+    </w:p>
+    <w:p>
+      <w:pPr>
+        <w:rPr>
+          <w:lang w:bidi="fa-IR"/>
+        </w:rPr>
+      </w:pPr>
+      <w:r>
+        <w:rPr>
+          <w:lang w:bidi="fa-IR"/>
+        </w:rPr>
+        <w:t>43/176</w:t>
+      </w:r>
+    </w:p>
+    <w:p>
+      <w:pPr>
+        <w:rPr>
+          <w:lang w:bidi="fa-IR"/>
+        </w:rPr>
+      </w:pPr>
+    </w:p>
     <w:sectPr>
-      <w:headerReference w:type="even" r:id="rId8"/>
-      <w:headerReference w:type="default" r:id="rId9"/>
-      <w:footerReference w:type="even" r:id="rId10"/>
-      <w:footerReference w:type="default" r:id="rId11"/>
-      <w:headerReference w:type="first" r:id="rId12"/>
-      <w:footerReference w:type="first" r:id="rId13"/>
+      <w:headerReference w:type="even" r:id="rId9"/>
+      <w:headerReference w:type="default" r:id="rId10"/>
+      <w:footerReference w:type="even" r:id="rId11"/>
+      <w:footerReference w:type="default" r:id="rId12"/>
+      <w:headerReference w:type="first" r:id="rId13"/>
+      <w:footerReference w:type="first" r:id="rId14"/>
       <w:pgSz w:w="12240" w:h="15840"/>
       <w:pgMar w:top="1440" w:right="1440" w:bottom="1440" w:left="1440" w:header="720" w:footer="720" w:gutter="0"/>
       <w:cols w:space="720"/>

</xml_diff>